<commit_message>
add doc in branch doc
</commit_message>
<xml_diff>
--- a/Doc/Livrable MovieShelter (1).docx
+++ b/Doc/Livrable MovieShelter (1).docx
@@ -1084,6 +1084,22 @@
           <w:szCs w:val="28"/>
         </w:rPr>
       </w:pPr>
+      <w:r>
+        <w:rPr>
+          <w:sz w:val="28"/>
+          <w:szCs w:val="28"/>
+        </w:rPr>
+        <w:t>Offre la possibilité de rechercher un film selon plusieurs critères (Titre, Budget, Date …) et d’afficher par la suite les commentaires et les notes des utilisateurs</w:t>
+      </w:r>
+    </w:p>
+    <w:p>
+      <w:pPr>
+        <w:ind w:left="720"/>
+        <w:rPr>
+          <w:sz w:val="28"/>
+          <w:szCs w:val="28"/>
+        </w:rPr>
+      </w:pPr>
     </w:p>
     <w:p>
       <w:pPr>
@@ -1102,6 +1118,22 @@
           <w:szCs w:val="28"/>
         </w:rPr>
         <w:t>Ma liste</w:t>
+      </w:r>
+    </w:p>
+    <w:p>
+      <w:pPr>
+        <w:ind w:left="720"/>
+        <w:rPr>
+          <w:sz w:val="28"/>
+          <w:szCs w:val="28"/>
+        </w:rPr>
+      </w:pPr>
+      <w:r>
+        <w:rPr>
+          <w:sz w:val="28"/>
+          <w:szCs w:val="28"/>
+        </w:rPr>
+        <w:t>L’utilisateur, une fois connecté, peut se constituer une liste de films qu’il peut ensuite annoté par vu/pas vu, lui attribuer une note ou encore déposer un commentaire</w:t>
       </w:r>
     </w:p>
     <w:p>

</xml_diff>

<commit_message>
continued writing the documentation
</commit_message>
<xml_diff>
--- a/Doc/Livrable MovieShelter (1).docx
+++ b/Doc/Livrable MovieShelter (1).docx
@@ -1,6 +1,6 @@
 
 <file path=word/document.xml><?xml version="1.0" encoding="utf-8"?>
-<w:document xmlns:ve="http://schemas.openxmlformats.org/markup-compatibility/2006" xmlns:o="urn:schemas-microsoft-com:office:office" xmlns:r="http://schemas.openxmlformats.org/officeDocument/2006/relationships" xmlns:m="http://schemas.openxmlformats.org/officeDocument/2006/math" xmlns:v="urn:schemas-microsoft-com:vml" xmlns:wp="http://schemas.openxmlformats.org/drawingml/2006/wordprocessingDrawing" xmlns:w10="urn:schemas-microsoft-com:office:word" xmlns:w="http://schemas.openxmlformats.org/wordprocessingml/2006/main" xmlns:wne="http://schemas.microsoft.com/office/word/2006/wordml">
+<w:document xmlns:wpc="http://schemas.microsoft.com/office/word/2010/wordprocessingCanvas" xmlns:cx="http://schemas.microsoft.com/office/drawing/2014/chartex" xmlns:cx1="http://schemas.microsoft.com/office/drawing/2015/9/8/chartex" xmlns:cx2="http://schemas.microsoft.com/office/drawing/2015/10/21/chartex" xmlns:cx3="http://schemas.microsoft.com/office/drawing/2016/5/9/chartex" xmlns:cx4="http://schemas.microsoft.com/office/drawing/2016/5/10/chartex" xmlns:cx5="http://schemas.microsoft.com/office/drawing/2016/5/11/chartex" xmlns:cx6="http://schemas.microsoft.com/office/drawing/2016/5/12/chartex" xmlns:cx7="http://schemas.microsoft.com/office/drawing/2016/5/13/chartex" xmlns:cx8="http://schemas.microsoft.com/office/drawing/2016/5/14/chartex" xmlns:mc="http://schemas.openxmlformats.org/markup-compatibility/2006" xmlns:aink="http://schemas.microsoft.com/office/drawing/2016/ink" xmlns:am3d="http://schemas.microsoft.com/office/drawing/2017/model3d" xmlns:o="urn:schemas-microsoft-com:office:office" xmlns:oel="http://schemas.microsoft.com/office/2019/extlst" xmlns:r="http://schemas.openxmlformats.org/officeDocument/2006/relationships" xmlns:m="http://schemas.openxmlformats.org/officeDocument/2006/math" xmlns:v="urn:schemas-microsoft-com:vml" xmlns:wp14="http://schemas.microsoft.com/office/word/2010/wordprocessingDrawing" xmlns:wp="http://schemas.openxmlformats.org/drawingml/2006/wordprocessingDrawing" xmlns:w10="urn:schemas-microsoft-com:office:word" xmlns:w="http://schemas.openxmlformats.org/wordprocessingml/2006/main" xmlns:w14="http://schemas.microsoft.com/office/word/2010/wordml" xmlns:w15="http://schemas.microsoft.com/office/word/2012/wordml" xmlns:w16cex="http://schemas.microsoft.com/office/word/2018/wordml/cex" xmlns:w16cid="http://schemas.microsoft.com/office/word/2016/wordml/cid" xmlns:w16="http://schemas.microsoft.com/office/word/2018/wordml" xmlns:w16sdtdh="http://schemas.microsoft.com/office/word/2020/wordml/sdtdatahash" xmlns:w16se="http://schemas.microsoft.com/office/word/2015/wordml/symex" xmlns:wpg="http://schemas.microsoft.com/office/word/2010/wordprocessingGroup" xmlns:wpi="http://schemas.microsoft.com/office/word/2010/wordprocessingInk" xmlns:wne="http://schemas.microsoft.com/office/word/2006/wordml" xmlns:wps="http://schemas.microsoft.com/office/word/2010/wordprocessingShape" mc:Ignorable="w14 w15 w16se w16cid w16 w16cex w16sdtdh wp14">
   <w:body>
     <w:p>
       <w:pPr>
@@ -63,7 +63,7 @@
           <w:lang w:val="en-US"/>
         </w:rPr>
         <w:drawing>
-          <wp:inline distT="114300" distB="114300" distL="114300" distR="114300">
+          <wp:inline distT="114300" distB="114300" distL="114300" distR="114300" wp14:anchorId="71C88DF8" wp14:editId="35FB62D9">
             <wp:extent cx="4714875" cy="1276350"/>
             <wp:effectExtent l="0" t="0" r="0" b="0"/>
             <wp:docPr id="1986894037" name="image1.png"/>
@@ -76,7 +76,7 @@
                     <pic:cNvPicPr preferRelativeResize="0"/>
                   </pic:nvPicPr>
                   <pic:blipFill>
-                    <a:blip r:embed="rId6" cstate="print"/>
+                    <a:blip r:embed="rId8" cstate="print"/>
                     <a:srcRect/>
                     <a:stretch>
                       <a:fillRect/>
@@ -113,192 +113,110 @@
           <w:sz w:val="32"/>
           <w:szCs w:val="32"/>
         </w:rPr>
-        <w:t>Ce document est rédigé</w:t>
-      </w:r>
+        <w:t xml:space="preserve">Ce document est rédigé suite au déploiement du site  </w:t>
+      </w:r>
+      <w:proofErr w:type="spellStart"/>
       <w:r>
         <w:rPr>
           <w:rFonts w:ascii="Arial" w:eastAsia="Arial" w:hAnsi="Arial" w:cs="Arial"/>
           <w:sz w:val="32"/>
           <w:szCs w:val="32"/>
         </w:rPr>
-        <w:t xml:space="preserve"> </w:t>
-      </w:r>
+        <w:t>MovieShelter</w:t>
+      </w:r>
+      <w:proofErr w:type="spellEnd"/>
       <w:r>
         <w:rPr>
           <w:rFonts w:ascii="Arial" w:eastAsia="Arial" w:hAnsi="Arial" w:cs="Arial"/>
           <w:sz w:val="32"/>
           <w:szCs w:val="32"/>
         </w:rPr>
-        <w:t xml:space="preserve">suite </w:t>
-      </w:r>
-      <w:r>
+        <w:t xml:space="preserve"> et de son application mobile, réalisé par : </w:t>
+      </w:r>
+    </w:p>
+    <w:p>
+      <w:pPr>
         <w:rPr>
           <w:rFonts w:ascii="Arial" w:eastAsia="Arial" w:hAnsi="Arial" w:cs="Arial"/>
           <w:sz w:val="32"/>
           <w:szCs w:val="32"/>
         </w:rPr>
-        <w:t>au</w:t>
-      </w:r>
+      </w:pPr>
       <w:r>
         <w:rPr>
           <w:rFonts w:ascii="Arial" w:eastAsia="Arial" w:hAnsi="Arial" w:cs="Arial"/>
           <w:sz w:val="32"/>
           <w:szCs w:val="32"/>
         </w:rPr>
-        <w:t xml:space="preserve"> déploiement d</w:t>
-      </w:r>
-      <w:r>
+        <w:t>-Jimmy ANDRE</w:t>
+      </w:r>
+    </w:p>
+    <w:p>
+      <w:pPr>
         <w:rPr>
           <w:rFonts w:ascii="Arial" w:eastAsia="Arial" w:hAnsi="Arial" w:cs="Arial"/>
           <w:sz w:val="32"/>
           <w:szCs w:val="32"/>
         </w:rPr>
-        <w:t xml:space="preserve">u site  </w:t>
-      </w:r>
-      <w:proofErr w:type="spellStart"/>
+      </w:pPr>
       <w:r>
         <w:rPr>
           <w:rFonts w:ascii="Arial" w:eastAsia="Arial" w:hAnsi="Arial" w:cs="Arial"/>
           <w:sz w:val="32"/>
           <w:szCs w:val="32"/>
         </w:rPr>
-        <w:t>MovieShelter</w:t>
-      </w:r>
-      <w:proofErr w:type="spellEnd"/>
-      <w:r>
+        <w:t>-Eliott CHEMINAL</w:t>
+      </w:r>
+    </w:p>
+    <w:p>
+      <w:pPr>
         <w:rPr>
           <w:rFonts w:ascii="Arial" w:eastAsia="Arial" w:hAnsi="Arial" w:cs="Arial"/>
           <w:sz w:val="32"/>
           <w:szCs w:val="32"/>
         </w:rPr>
-        <w:t xml:space="preserve"> et de son application mobile, réalisé par : </w:t>
-      </w:r>
-    </w:p>
-    <w:p>
-      <w:pPr>
+      </w:pPr>
+      <w:r>
         <w:rPr>
           <w:rFonts w:ascii="Arial" w:eastAsia="Arial" w:hAnsi="Arial" w:cs="Arial"/>
           <w:sz w:val="32"/>
           <w:szCs w:val="32"/>
         </w:rPr>
-      </w:pPr>
-      <w:r>
+        <w:t>-Gaelle REMINIAC</w:t>
+      </w:r>
+    </w:p>
+    <w:p>
+      <w:pPr>
         <w:rPr>
           <w:rFonts w:ascii="Arial" w:eastAsia="Arial" w:hAnsi="Arial" w:cs="Arial"/>
           <w:sz w:val="32"/>
           <w:szCs w:val="32"/>
         </w:rPr>
-        <w:t>-Jimmy ANDRE</w:t>
-      </w:r>
-    </w:p>
-    <w:p>
-      <w:pPr>
+      </w:pPr>
+      <w:r>
         <w:rPr>
           <w:rFonts w:ascii="Arial" w:eastAsia="Arial" w:hAnsi="Arial" w:cs="Arial"/>
           <w:sz w:val="32"/>
           <w:szCs w:val="32"/>
         </w:rPr>
-      </w:pPr>
-      <w:r>
+        <w:t xml:space="preserve">-Maël BELHACENE </w:t>
+      </w:r>
+    </w:p>
+    <w:p>
+      <w:pPr>
         <w:rPr>
           <w:rFonts w:ascii="Arial" w:eastAsia="Arial" w:hAnsi="Arial" w:cs="Arial"/>
           <w:sz w:val="32"/>
           <w:szCs w:val="32"/>
         </w:rPr>
-        <w:t>-Eliott CHEMINAL</w:t>
-      </w:r>
-    </w:p>
-    <w:p>
-      <w:pPr>
+      </w:pPr>
+      <w:r>
         <w:rPr>
           <w:rFonts w:ascii="Arial" w:eastAsia="Arial" w:hAnsi="Arial" w:cs="Arial"/>
           <w:sz w:val="32"/>
           <w:szCs w:val="32"/>
         </w:rPr>
-      </w:pPr>
-      <w:r>
-        <w:rPr>
-          <w:rFonts w:ascii="Arial" w:eastAsia="Arial" w:hAnsi="Arial" w:cs="Arial"/>
-          <w:sz w:val="32"/>
-          <w:szCs w:val="32"/>
-        </w:rPr>
-        <w:t>-</w:t>
-      </w:r>
-      <w:proofErr w:type="spellStart"/>
-      <w:r>
-        <w:rPr>
-          <w:rFonts w:ascii="Arial" w:eastAsia="Arial" w:hAnsi="Arial" w:cs="Arial"/>
-          <w:sz w:val="32"/>
-          <w:szCs w:val="32"/>
-        </w:rPr>
-        <w:t>Gaelle</w:t>
-      </w:r>
-      <w:proofErr w:type="spellEnd"/>
-      <w:r>
-        <w:rPr>
-          <w:rFonts w:ascii="Arial" w:eastAsia="Arial" w:hAnsi="Arial" w:cs="Arial"/>
-          <w:sz w:val="32"/>
-          <w:szCs w:val="32"/>
-        </w:rPr>
-        <w:t xml:space="preserve"> REMINIAC</w:t>
-      </w:r>
-    </w:p>
-    <w:p>
-      <w:pPr>
-        <w:rPr>
-          <w:rFonts w:ascii="Arial" w:eastAsia="Arial" w:hAnsi="Arial" w:cs="Arial"/>
-          <w:sz w:val="32"/>
-          <w:szCs w:val="32"/>
-        </w:rPr>
-      </w:pPr>
-      <w:r>
-        <w:rPr>
-          <w:rFonts w:ascii="Arial" w:eastAsia="Arial" w:hAnsi="Arial" w:cs="Arial"/>
-          <w:sz w:val="32"/>
-          <w:szCs w:val="32"/>
-        </w:rPr>
-        <w:t>-Maël BELHACENE</w:t>
-      </w:r>
-      <w:r>
-        <w:rPr>
-          <w:rFonts w:ascii="Arial" w:eastAsia="Arial" w:hAnsi="Arial" w:cs="Arial"/>
-          <w:sz w:val="32"/>
-          <w:szCs w:val="32"/>
-        </w:rPr>
-        <w:t xml:space="preserve"> </w:t>
-      </w:r>
-    </w:p>
-    <w:p>
-      <w:pPr>
-        <w:rPr>
-          <w:rFonts w:ascii="Arial" w:eastAsia="Arial" w:hAnsi="Arial" w:cs="Arial"/>
-          <w:sz w:val="32"/>
-          <w:szCs w:val="32"/>
-        </w:rPr>
-      </w:pPr>
-      <w:r>
-        <w:rPr>
-          <w:rFonts w:ascii="Arial" w:eastAsia="Arial" w:hAnsi="Arial" w:cs="Arial"/>
-          <w:sz w:val="32"/>
-          <w:szCs w:val="32"/>
-        </w:rPr>
-        <w:t>Il a pour but de présenter l’architecture de l’</w:t>
-      </w:r>
-      <w:r>
-        <w:rPr>
-          <w:rFonts w:ascii="Arial" w:eastAsia="Arial" w:hAnsi="Arial" w:cs="Arial"/>
-          <w:sz w:val="32"/>
-          <w:szCs w:val="32"/>
-        </w:rPr>
-        <w:t>application web</w:t>
-      </w:r>
-      <w:r>
-        <w:rPr>
-          <w:rFonts w:ascii="Arial" w:eastAsia="Arial" w:hAnsi="Arial" w:cs="Arial"/>
-          <w:sz w:val="32"/>
-          <w:szCs w:val="32"/>
-        </w:rPr>
-        <w:t>, des technologies utilisées, ainsi que de fournir des instructions faisant office de référence pour les utilisateurs et aux administrateurs.</w:t>
+        <w:t>Il a pour but de présenter l’architecture de l’application web, des technologies utilisées, ainsi que de fournir des instructions faisant office de référence pour les utilisateurs et aux administrateurs.</w:t>
       </w:r>
     </w:p>
     <w:p>
@@ -328,17 +246,7 @@
           <w:szCs w:val="32"/>
           <w:u w:val="single"/>
         </w:rPr>
-        <w:t>1)</w:t>
-      </w:r>
-      <w:r>
-        <w:rPr>
-          <w:rFonts w:ascii="Arial" w:eastAsia="Arial" w:hAnsi="Arial" w:cs="Arial"/>
-          <w:color w:val="215D99"/>
-          <w:sz w:val="32"/>
-          <w:szCs w:val="32"/>
-          <w:u w:val="single"/>
-        </w:rPr>
-        <w:t xml:space="preserve"> Architecture et technologies </w:t>
+        <w:t xml:space="preserve">1) Architecture et technologies </w:t>
       </w:r>
     </w:p>
     <w:p>
@@ -554,7 +462,6 @@
           <w:sz w:val="28"/>
           <w:szCs w:val="28"/>
         </w:rPr>
-        <w:lastRenderedPageBreak/>
         <w:t>Apache</w:t>
       </w:r>
     </w:p>
@@ -583,6 +490,7 @@
           <w:sz w:val="28"/>
           <w:szCs w:val="28"/>
         </w:rPr>
+        <w:lastRenderedPageBreak/>
         <w:t>SMTP Google</w:t>
       </w:r>
     </w:p>
@@ -760,6 +668,15 @@
         </w:rPr>
         <w:t>Architecture Global</w:t>
       </w:r>
+      <w:r>
+        <w:rPr>
+          <w:rFonts w:ascii="Arial" w:eastAsia="Arial" w:hAnsi="Arial" w:cs="Arial"/>
+          <w:color w:val="215D99"/>
+          <w:sz w:val="32"/>
+          <w:szCs w:val="32"/>
+        </w:rPr>
+        <w:t>e</w:t>
+      </w:r>
     </w:p>
     <w:p>
       <w:pPr>
@@ -869,23 +786,7 @@
           <w:sz w:val="28"/>
           <w:szCs w:val="28"/>
         </w:rPr>
-        <w:t xml:space="preserve"> </w:t>
-      </w:r>
-      <w:proofErr w:type="spellStart"/>
-      <w:r>
-        <w:rPr>
-          <w:sz w:val="28"/>
-          <w:szCs w:val="28"/>
-        </w:rPr>
-        <w:t>Shelter</w:t>
-      </w:r>
-      <w:proofErr w:type="spellEnd"/>
-      <w:r>
-        <w:rPr>
-          <w:sz w:val="28"/>
-          <w:szCs w:val="28"/>
-        </w:rPr>
-        <w:t xml:space="preserve"> est une vidéothèque permettant à ces utilisateurs de noter, lister et commenter des films permettant de réunir la communauté cinéphile afin d’échanger et de proposer des films.</w:t>
+        <w:t xml:space="preserve"> Shelter est une vidéothèque permettant à ces utilisateurs de noter, lister et commenter des films permettant de réunir la communauté cinéphile afin d’échanger et de proposer des films.</w:t>
       </w:r>
     </w:p>
     <w:p>
@@ -953,14 +854,7 @@
           <w:sz w:val="28"/>
           <w:szCs w:val="28"/>
         </w:rPr>
-        <w:t>La page d’Accue</w:t>
-      </w:r>
-      <w:r>
-        <w:rPr>
-          <w:sz w:val="28"/>
-          <w:szCs w:val="28"/>
-        </w:rPr>
-        <w:t>il</w:t>
+        <w:t>La page d’Accueil</w:t>
       </w:r>
     </w:p>
     <w:p>
@@ -976,13 +870,11 @@
           <w:sz w:val="28"/>
           <w:szCs w:val="28"/>
         </w:rPr>
-        <w:lastRenderedPageBreak/>
         <w:t xml:space="preserve">Permet de visualiser les films les plus populaires ou encore ceux actuellement à l’affiche </w:t>
       </w:r>
     </w:p>
     <w:p>
       <w:pPr>
-        <w:ind w:left="720"/>
         <w:rPr>
           <w:sz w:val="28"/>
           <w:szCs w:val="28"/>
@@ -999,8 +891,9 @@
           <w:u w:val="single"/>
           <w:lang w:val="en-US"/>
         </w:rPr>
+        <w:lastRenderedPageBreak/>
         <w:drawing>
-          <wp:inline distT="114300" distB="114300" distL="114300" distR="114300">
+          <wp:inline distT="114300" distB="114300" distL="114300" distR="114300" wp14:anchorId="080BED23" wp14:editId="4C950412">
             <wp:extent cx="5760410" cy="1778000"/>
             <wp:effectExtent l="0" t="0" r="0" b="0"/>
             <wp:docPr id="1986894038" name="image2.png"/>
@@ -1013,7 +906,7 @@
                     <pic:cNvPicPr preferRelativeResize="0"/>
                   </pic:nvPicPr>
                   <pic:blipFill>
-                    <a:blip r:embed="rId7" cstate="print"/>
+                    <a:blip r:embed="rId9" cstate="print"/>
                     <a:srcRect/>
                     <a:stretch>
                       <a:fillRect/>
@@ -1063,6 +956,7 @@
           <w:ilvl w:val="0"/>
           <w:numId w:val="1"/>
         </w:numPr>
+        <w:jc w:val="center"/>
         <w:rPr>
           <w:sz w:val="28"/>
           <w:szCs w:val="28"/>
@@ -1075,15 +969,112 @@
         </w:rPr>
         <w:t>La page de Recherche</w:t>
       </w:r>
+      <w:r>
+        <w:rPr>
+          <w:noProof/>
+          <w:sz w:val="28"/>
+          <w:szCs w:val="28"/>
+        </w:rPr>
+        <w:drawing>
+          <wp:inline distT="0" distB="0" distL="0" distR="0" wp14:anchorId="20F58FD0" wp14:editId="60D897D3">
+            <wp:extent cx="4564380" cy="2860284"/>
+            <wp:effectExtent l="0" t="0" r="0" b="0"/>
+            <wp:docPr id="2" name="Image 2" descr="Une image contenant texte, capture d’écran, logiciel, ordinateur&#10;&#10;Description générée automatiquement"/>
+            <wp:cNvGraphicFramePr>
+              <a:graphicFrameLocks xmlns:a="http://schemas.openxmlformats.org/drawingml/2006/main" noChangeAspect="1"/>
+            </wp:cNvGraphicFramePr>
+            <a:graphic xmlns:a="http://schemas.openxmlformats.org/drawingml/2006/main">
+              <a:graphicData uri="http://schemas.openxmlformats.org/drawingml/2006/picture">
+                <pic:pic xmlns:pic="http://schemas.openxmlformats.org/drawingml/2006/picture">
+                  <pic:nvPicPr>
+                    <pic:cNvPr id="2" name="Image 2" descr="Une image contenant texte, capture d’écran, logiciel, ordinateur&#10;&#10;Description générée automatiquement"/>
+                    <pic:cNvPicPr/>
+                  </pic:nvPicPr>
+                  <pic:blipFill>
+                    <a:blip r:embed="rId10" cstate="print">
+                      <a:extLst>
+                        <a:ext uri="{28A0092B-C50C-407E-A947-70E740481C1C}">
+                          <a14:useLocalDpi xmlns:a14="http://schemas.microsoft.com/office/drawing/2010/main" val="0"/>
+                        </a:ext>
+                      </a:extLst>
+                    </a:blip>
+                    <a:stretch>
+                      <a:fillRect/>
+                    </a:stretch>
+                  </pic:blipFill>
+                  <pic:spPr>
+                    <a:xfrm>
+                      <a:off x="0" y="0"/>
+                      <a:ext cx="4568319" cy="2862752"/>
+                    </a:xfrm>
+                    <a:prstGeom prst="rect">
+                      <a:avLst/>
+                    </a:prstGeom>
+                  </pic:spPr>
+                </pic:pic>
+              </a:graphicData>
+            </a:graphic>
+          </wp:inline>
+        </w:drawing>
+      </w:r>
     </w:p>
     <w:p>
       <w:pPr>
         <w:ind w:left="720"/>
-        <w:rPr>
-          <w:sz w:val="28"/>
-          <w:szCs w:val="28"/>
-        </w:rPr>
-      </w:pPr>
+        <w:jc w:val="center"/>
+        <w:rPr>
+          <w:sz w:val="28"/>
+          <w:szCs w:val="28"/>
+        </w:rPr>
+      </w:pPr>
+      <w:r>
+        <w:rPr>
+          <w:noProof/>
+          <w:sz w:val="28"/>
+          <w:szCs w:val="28"/>
+        </w:rPr>
+        <w:drawing>
+          <wp:inline distT="0" distB="0" distL="0" distR="0" wp14:anchorId="29EEDC83" wp14:editId="2839E38E">
+            <wp:extent cx="4762500" cy="2886268"/>
+            <wp:effectExtent l="0" t="0" r="0" b="0"/>
+            <wp:docPr id="1" name="Image 1" descr="Une image contenant texte, capture d’écran, logiciel, Page web&#10;&#10;Description générée automatiquement"/>
+            <wp:cNvGraphicFramePr>
+              <a:graphicFrameLocks xmlns:a="http://schemas.openxmlformats.org/drawingml/2006/main" noChangeAspect="1"/>
+            </wp:cNvGraphicFramePr>
+            <a:graphic xmlns:a="http://schemas.openxmlformats.org/drawingml/2006/main">
+              <a:graphicData uri="http://schemas.openxmlformats.org/drawingml/2006/picture">
+                <pic:pic xmlns:pic="http://schemas.openxmlformats.org/drawingml/2006/picture">
+                  <pic:nvPicPr>
+                    <pic:cNvPr id="1" name="Image 1" descr="Une image contenant texte, capture d’écran, logiciel, Page web&#10;&#10;Description générée automatiquement"/>
+                    <pic:cNvPicPr/>
+                  </pic:nvPicPr>
+                  <pic:blipFill>
+                    <a:blip r:embed="rId11">
+                      <a:extLst>
+                        <a:ext uri="{28A0092B-C50C-407E-A947-70E740481C1C}">
+                          <a14:useLocalDpi xmlns:a14="http://schemas.microsoft.com/office/drawing/2010/main" val="0"/>
+                        </a:ext>
+                      </a:extLst>
+                    </a:blip>
+                    <a:stretch>
+                      <a:fillRect/>
+                    </a:stretch>
+                  </pic:blipFill>
+                  <pic:spPr>
+                    <a:xfrm>
+                      <a:off x="0" y="0"/>
+                      <a:ext cx="4779215" cy="2896398"/>
+                    </a:xfrm>
+                    <a:prstGeom prst="rect">
+                      <a:avLst/>
+                    </a:prstGeom>
+                  </pic:spPr>
+                </pic:pic>
+              </a:graphicData>
+            </a:graphic>
+          </wp:inline>
+        </w:drawing>
+      </w:r>
     </w:p>
     <w:p>
       <w:pPr>
@@ -1101,17 +1092,67 @@
           <w:sz w:val="28"/>
           <w:szCs w:val="28"/>
         </w:rPr>
+        <w:lastRenderedPageBreak/>
         <w:t>Ma liste</w:t>
       </w:r>
     </w:p>
     <w:p>
       <w:pPr>
         <w:ind w:left="720"/>
-        <w:rPr>
-          <w:sz w:val="28"/>
-          <w:szCs w:val="28"/>
-        </w:rPr>
-      </w:pPr>
+        <w:jc w:val="center"/>
+        <w:rPr>
+          <w:sz w:val="28"/>
+          <w:szCs w:val="28"/>
+        </w:rPr>
+      </w:pPr>
+      <w:r>
+        <w:rPr>
+          <w:noProof/>
+          <w:sz w:val="28"/>
+          <w:szCs w:val="28"/>
+        </w:rPr>
+        <w:drawing>
+          <wp:inline distT="0" distB="0" distL="0" distR="0" wp14:anchorId="70882B87" wp14:editId="24E42E80">
+            <wp:extent cx="5760720" cy="2535555"/>
+            <wp:effectExtent l="0" t="0" r="0" b="0"/>
+            <wp:docPr id="3" name="Image 3" descr="Une image contenant texte, capture d’écran, collection, collage&#10;&#10;Description générée automatiquement"/>
+            <wp:cNvGraphicFramePr>
+              <a:graphicFrameLocks xmlns:a="http://schemas.openxmlformats.org/drawingml/2006/main" noChangeAspect="1"/>
+            </wp:cNvGraphicFramePr>
+            <a:graphic xmlns:a="http://schemas.openxmlformats.org/drawingml/2006/main">
+              <a:graphicData uri="http://schemas.openxmlformats.org/drawingml/2006/picture">
+                <pic:pic xmlns:pic="http://schemas.openxmlformats.org/drawingml/2006/picture">
+                  <pic:nvPicPr>
+                    <pic:cNvPr id="3" name="Image 3" descr="Une image contenant texte, capture d’écran, collection, collage&#10;&#10;Description générée automatiquement"/>
+                    <pic:cNvPicPr/>
+                  </pic:nvPicPr>
+                  <pic:blipFill>
+                    <a:blip r:embed="rId12" cstate="print">
+                      <a:extLst>
+                        <a:ext uri="{28A0092B-C50C-407E-A947-70E740481C1C}">
+                          <a14:useLocalDpi xmlns:a14="http://schemas.microsoft.com/office/drawing/2010/main" val="0"/>
+                        </a:ext>
+                      </a:extLst>
+                    </a:blip>
+                    <a:stretch>
+                      <a:fillRect/>
+                    </a:stretch>
+                  </pic:blipFill>
+                  <pic:spPr>
+                    <a:xfrm>
+                      <a:off x="0" y="0"/>
+                      <a:ext cx="5760720" cy="2535555"/>
+                    </a:xfrm>
+                    <a:prstGeom prst="rect">
+                      <a:avLst/>
+                    </a:prstGeom>
+                  </pic:spPr>
+                </pic:pic>
+              </a:graphicData>
+            </a:graphic>
+          </wp:inline>
+        </w:drawing>
+      </w:r>
     </w:p>
     <w:p>
       <w:pPr>
@@ -1135,11 +1176,60 @@
     <w:p>
       <w:pPr>
         <w:ind w:left="720"/>
-        <w:rPr>
-          <w:sz w:val="28"/>
-          <w:szCs w:val="28"/>
-        </w:rPr>
-      </w:pPr>
+        <w:jc w:val="center"/>
+        <w:rPr>
+          <w:sz w:val="28"/>
+          <w:szCs w:val="28"/>
+        </w:rPr>
+      </w:pPr>
+      <w:r>
+        <w:rPr>
+          <w:noProof/>
+          <w:sz w:val="28"/>
+          <w:szCs w:val="28"/>
+        </w:rPr>
+        <w:drawing>
+          <wp:inline distT="0" distB="0" distL="0" distR="0" wp14:anchorId="37E17D8B" wp14:editId="6158C0AA">
+            <wp:extent cx="5760720" cy="2639695"/>
+            <wp:effectExtent l="0" t="0" r="0" b="0"/>
+            <wp:docPr id="4" name="Image 4" descr="Une image contenant texte, capture d’écran&#10;&#10;Description générée automatiquement"/>
+            <wp:cNvGraphicFramePr>
+              <a:graphicFrameLocks xmlns:a="http://schemas.openxmlformats.org/drawingml/2006/main" noChangeAspect="1"/>
+            </wp:cNvGraphicFramePr>
+            <a:graphic xmlns:a="http://schemas.openxmlformats.org/drawingml/2006/main">
+              <a:graphicData uri="http://schemas.openxmlformats.org/drawingml/2006/picture">
+                <pic:pic xmlns:pic="http://schemas.openxmlformats.org/drawingml/2006/picture">
+                  <pic:nvPicPr>
+                    <pic:cNvPr id="4" name="Image 4" descr="Une image contenant texte, capture d’écran&#10;&#10;Description générée automatiquement"/>
+                    <pic:cNvPicPr/>
+                  </pic:nvPicPr>
+                  <pic:blipFill>
+                    <a:blip r:embed="rId13" cstate="print">
+                      <a:extLst>
+                        <a:ext uri="{28A0092B-C50C-407E-A947-70E740481C1C}">
+                          <a14:useLocalDpi xmlns:a14="http://schemas.microsoft.com/office/drawing/2010/main" val="0"/>
+                        </a:ext>
+                      </a:extLst>
+                    </a:blip>
+                    <a:stretch>
+                      <a:fillRect/>
+                    </a:stretch>
+                  </pic:blipFill>
+                  <pic:spPr>
+                    <a:xfrm>
+                      <a:off x="0" y="0"/>
+                      <a:ext cx="5760720" cy="2639695"/>
+                    </a:xfrm>
+                    <a:prstGeom prst="rect">
+                      <a:avLst/>
+                    </a:prstGeom>
+                  </pic:spPr>
+                </pic:pic>
+              </a:graphicData>
+            </a:graphic>
+          </wp:inline>
+        </w:drawing>
+      </w:r>
     </w:p>
     <w:p>
       <w:pPr>
@@ -1163,11 +1253,60 @@
     <w:p>
       <w:pPr>
         <w:ind w:left="720"/>
-        <w:rPr>
-          <w:sz w:val="28"/>
-          <w:szCs w:val="28"/>
-        </w:rPr>
-      </w:pPr>
+        <w:jc w:val="center"/>
+        <w:rPr>
+          <w:sz w:val="28"/>
+          <w:szCs w:val="28"/>
+        </w:rPr>
+      </w:pPr>
+      <w:r>
+        <w:rPr>
+          <w:noProof/>
+          <w:sz w:val="28"/>
+          <w:szCs w:val="28"/>
+        </w:rPr>
+        <w:drawing>
+          <wp:inline distT="0" distB="0" distL="0" distR="0" wp14:anchorId="13ED3553" wp14:editId="3F6F5E55">
+            <wp:extent cx="3901440" cy="2101239"/>
+            <wp:effectExtent l="0" t="0" r="0" b="0"/>
+            <wp:docPr id="5" name="Image 5" descr="Une image contenant texte, capture d’écran&#10;&#10;Description générée automatiquement"/>
+            <wp:cNvGraphicFramePr>
+              <a:graphicFrameLocks xmlns:a="http://schemas.openxmlformats.org/drawingml/2006/main" noChangeAspect="1"/>
+            </wp:cNvGraphicFramePr>
+            <a:graphic xmlns:a="http://schemas.openxmlformats.org/drawingml/2006/main">
+              <a:graphicData uri="http://schemas.openxmlformats.org/drawingml/2006/picture">
+                <pic:pic xmlns:pic="http://schemas.openxmlformats.org/drawingml/2006/picture">
+                  <pic:nvPicPr>
+                    <pic:cNvPr id="5" name="Image 5" descr="Une image contenant texte, capture d’écran&#10;&#10;Description générée automatiquement"/>
+                    <pic:cNvPicPr/>
+                  </pic:nvPicPr>
+                  <pic:blipFill>
+                    <a:blip r:embed="rId14">
+                      <a:extLst>
+                        <a:ext uri="{28A0092B-C50C-407E-A947-70E740481C1C}">
+                          <a14:useLocalDpi xmlns:a14="http://schemas.microsoft.com/office/drawing/2010/main" val="0"/>
+                        </a:ext>
+                      </a:extLst>
+                    </a:blip>
+                    <a:stretch>
+                      <a:fillRect/>
+                    </a:stretch>
+                  </pic:blipFill>
+                  <pic:spPr>
+                    <a:xfrm>
+                      <a:off x="0" y="0"/>
+                      <a:ext cx="3904812" cy="2103055"/>
+                    </a:xfrm>
+                    <a:prstGeom prst="rect">
+                      <a:avLst/>
+                    </a:prstGeom>
+                  </pic:spPr>
+                </pic:pic>
+              </a:graphicData>
+            </a:graphic>
+          </wp:inline>
+        </w:drawing>
+      </w:r>
     </w:p>
     <w:p>
       <w:pPr>
@@ -1185,6 +1324,7 @@
           <w:sz w:val="28"/>
           <w:szCs w:val="28"/>
         </w:rPr>
+        <w:lastRenderedPageBreak/>
         <w:t>Inscription</w:t>
       </w:r>
     </w:p>
@@ -1196,9 +1336,261 @@
           <w:szCs w:val="28"/>
         </w:rPr>
       </w:pPr>
+    </w:p>
+    <w:p>
+      <w:pPr>
+        <w:jc w:val="center"/>
+      </w:pPr>
+      <w:r>
+        <w:rPr>
+          <w:noProof/>
+        </w:rPr>
+        <w:drawing>
+          <wp:inline distT="0" distB="0" distL="0" distR="0" wp14:anchorId="0D590BC9" wp14:editId="12D0FF78">
+            <wp:extent cx="4343400" cy="2959276"/>
+            <wp:effectExtent l="0" t="0" r="0" b="0"/>
+            <wp:docPr id="6" name="Image 6" descr="Une image contenant texte, capture d’écran, logiciel, Logiciel multimédia&#10;&#10;Description générée automatiquement"/>
+            <wp:cNvGraphicFramePr>
+              <a:graphicFrameLocks xmlns:a="http://schemas.openxmlformats.org/drawingml/2006/main" noChangeAspect="1"/>
+            </wp:cNvGraphicFramePr>
+            <a:graphic xmlns:a="http://schemas.openxmlformats.org/drawingml/2006/main">
+              <a:graphicData uri="http://schemas.openxmlformats.org/drawingml/2006/picture">
+                <pic:pic xmlns:pic="http://schemas.openxmlformats.org/drawingml/2006/picture">
+                  <pic:nvPicPr>
+                    <pic:cNvPr id="6" name="Image 6" descr="Une image contenant texte, capture d’écran, logiciel, Logiciel multimédia&#10;&#10;Description générée automatiquement"/>
+                    <pic:cNvPicPr/>
+                  </pic:nvPicPr>
+                  <pic:blipFill>
+                    <a:blip r:embed="rId15">
+                      <a:extLst>
+                        <a:ext uri="{28A0092B-C50C-407E-A947-70E740481C1C}">
+                          <a14:useLocalDpi xmlns:a14="http://schemas.microsoft.com/office/drawing/2010/main" val="0"/>
+                        </a:ext>
+                      </a:extLst>
+                    </a:blip>
+                    <a:stretch>
+                      <a:fillRect/>
+                    </a:stretch>
+                  </pic:blipFill>
+                  <pic:spPr>
+                    <a:xfrm>
+                      <a:off x="0" y="0"/>
+                      <a:ext cx="4349695" cy="2963565"/>
+                    </a:xfrm>
+                    <a:prstGeom prst="rect">
+                      <a:avLst/>
+                    </a:prstGeom>
+                  </pic:spPr>
+                </pic:pic>
+              </a:graphicData>
+            </a:graphic>
+          </wp:inline>
+        </w:drawing>
+      </w:r>
+    </w:p>
+    <w:p>
+      <w:pPr>
+        <w:jc w:val="center"/>
+      </w:pPr>
+    </w:p>
+    <w:p>
+      <w:pPr>
+        <w:rPr>
+          <w:rFonts w:ascii="Arial" w:eastAsia="Arial" w:hAnsi="Arial" w:cs="Arial"/>
+          <w:color w:val="215D99"/>
+          <w:sz w:val="32"/>
+          <w:szCs w:val="32"/>
+          <w:u w:val="single"/>
+        </w:rPr>
+      </w:pPr>
+      <w:r>
+        <w:rPr>
+          <w:rFonts w:ascii="Arial" w:eastAsia="Arial" w:hAnsi="Arial" w:cs="Arial"/>
+          <w:color w:val="215D99"/>
+          <w:sz w:val="32"/>
+          <w:szCs w:val="32"/>
+          <w:u w:val="single"/>
+        </w:rPr>
+        <w:t xml:space="preserve">2) </w:t>
+      </w:r>
+      <w:r>
+        <w:rPr>
+          <w:rFonts w:ascii="Arial" w:eastAsia="Arial" w:hAnsi="Arial" w:cs="Arial"/>
+          <w:color w:val="215D99"/>
+          <w:sz w:val="32"/>
+          <w:szCs w:val="32"/>
+          <w:u w:val="single"/>
+        </w:rPr>
+        <w:t>Retour D’expérience</w:t>
+      </w:r>
+    </w:p>
+    <w:p>
+      <w:pPr>
+        <w:numPr>
+          <w:ilvl w:val="0"/>
+          <w:numId w:val="1"/>
+        </w:numPr>
+        <w:rPr>
+          <w:sz w:val="28"/>
+          <w:szCs w:val="28"/>
+        </w:rPr>
+      </w:pPr>
+      <w:r>
+        <w:rPr>
+          <w:sz w:val="28"/>
+          <w:szCs w:val="28"/>
+        </w:rPr>
+        <w:t>Jimmy</w:t>
+      </w:r>
+    </w:p>
+    <w:p>
+      <w:r>
+        <w:t xml:space="preserve">Il est possible que la décision d’utiliser un </w:t>
+      </w:r>
+      <w:proofErr w:type="spellStart"/>
+      <w:r>
+        <w:t>framework</w:t>
+      </w:r>
+      <w:proofErr w:type="spellEnd"/>
+      <w:r>
+        <w:t xml:space="preserve"> comme </w:t>
+      </w:r>
+      <w:proofErr w:type="spellStart"/>
+      <w:r>
+        <w:t>Laravel</w:t>
+      </w:r>
+      <w:proofErr w:type="spellEnd"/>
+      <w:r>
+        <w:t xml:space="preserve"> plutôt que du PHP pur nous a apporté des difficultés que nous aurions pu éviter en étant moins ambitieux. Le nombre élevé de modules et le manque de familiarité avec le MVC a rendu la démarche plus hasardeuse, pour ma part j’ai découvert certaines fonctionnalités et méthode d’organisations après avoir écrit le code qui en aurait bénéficié. </w:t>
+      </w:r>
+    </w:p>
+    <w:p>
+      <w:r>
+        <w:t xml:space="preserve">Malheureusement, modifier </w:t>
+      </w:r>
+      <w:r>
+        <w:t>du code fonctionnel</w:t>
+      </w:r>
+      <w:r>
+        <w:t xml:space="preserve"> au potentiel détriment du projet est un risque que je n’ai pas souhaité prendre compte tenu de la date de rendu proche assez proche (dans le sens ou tout développement</w:t>
+      </w:r>
+      <w:r>
+        <w:t>s</w:t>
+      </w:r>
+      <w:r>
+        <w:t xml:space="preserve"> sur ce projet cesseront à la fin du bloc actuel).</w:t>
+      </w:r>
+    </w:p>
+    <w:p>
+      <w:r>
+        <w:t xml:space="preserve">Un exemple du manque de compréhension du MVC est l’une de mes idées fausses au début de ce projet. Je pensais (à tort) qu’un Controller correspondait uniquement à une page web, visible par l’utilisateur. </w:t>
+      </w:r>
+    </w:p>
+    <w:p>
+      <w:r>
+        <w:t>C’est ce jugement erroné qui m’a poussé à écrire des méthodes comme « </w:t>
+      </w:r>
+      <w:proofErr w:type="spellStart"/>
+      <w:r>
+        <w:t>WriteComment</w:t>
+      </w:r>
+      <w:proofErr w:type="spellEnd"/>
+      <w:r>
+        <w:t> » et « </w:t>
+      </w:r>
+      <w:proofErr w:type="spellStart"/>
+      <w:r>
+        <w:t>UpdateComment</w:t>
+      </w:r>
+      <w:proofErr w:type="spellEnd"/>
+      <w:r>
+        <w:t> » dans le Controller « </w:t>
+      </w:r>
+      <w:proofErr w:type="spellStart"/>
+      <w:r>
+        <w:t>MovieDetails</w:t>
+      </w:r>
+      <w:proofErr w:type="spellEnd"/>
+      <w:r>
+        <w:t> », car ce dernier renvoyait une vue sensée afficher les détails d’un film ainsi que les commentaires s’y rapportant.</w:t>
+      </w:r>
+    </w:p>
+    <w:p>
+      <w:r>
+        <w:lastRenderedPageBreak/>
+        <w:t>Il aurait été bien plus judicieux de créer un « </w:t>
+      </w:r>
+      <w:proofErr w:type="spellStart"/>
+      <w:r>
+        <w:t>CommentController</w:t>
+      </w:r>
+      <w:proofErr w:type="spellEnd"/>
+      <w:r>
+        <w:t> » pour gérer l’ajout, la mise à jour et la suppression de commentaire.</w:t>
+      </w:r>
+    </w:p>
+    <w:p>
+      <w:r>
+        <w:t xml:space="preserve">Quant à </w:t>
+      </w:r>
+      <w:proofErr w:type="spellStart"/>
+      <w:r>
+        <w:t>Laravel</w:t>
+      </w:r>
+      <w:proofErr w:type="spellEnd"/>
+      <w:r>
+        <w:t xml:space="preserve">, il m’est arrivé d’écrire des méthodes de Modèles que qu’Eloquent proposait déjà ! Ou encore de passer à côté des Components qui auraient grandement facilités l’écriture de </w:t>
+      </w:r>
+      <w:proofErr w:type="spellStart"/>
+      <w:r>
+        <w:t>templates</w:t>
+      </w:r>
+      <w:proofErr w:type="spellEnd"/>
+      <w:r>
+        <w:t xml:space="preserve"> réutilisable.</w:t>
+      </w:r>
+    </w:p>
+    <w:p>
+      <w:r>
+        <w:t xml:space="preserve">Je regrette ne pas avoir utilisé </w:t>
+      </w:r>
+      <w:proofErr w:type="spellStart"/>
+      <w:r>
+        <w:t>bootstrap</w:t>
+      </w:r>
+      <w:proofErr w:type="spellEnd"/>
+      <w:r>
+        <w:t xml:space="preserve"> plus tôt, surtout pour créer des éléments pouvant être « collapse » sans écrire de javascript et la facilité de faire du responsive. </w:t>
+      </w:r>
+    </w:p>
+    <w:p>
+      <w:r>
+        <w:t xml:space="preserve">Pour le positif, j’ai trouvé le sujet très intéressant. Notamment la création de scripts pour scrapper l’API </w:t>
+      </w:r>
+      <w:proofErr w:type="spellStart"/>
+      <w:r>
+        <w:t>TheMovieDB</w:t>
+      </w:r>
+      <w:proofErr w:type="spellEnd"/>
+      <w:r>
+        <w:t xml:space="preserve"> et convertir le .json en expressions SQL dans le but de peupler la base de données.</w:t>
+      </w:r>
+    </w:p>
+    <w:p>
+      <w:r>
+        <w:t>Un effort a été fourni pour maintenir une communication quasi-hebdomadaire entre les membres du groupe, ce qui a facilité la productivité.</w:t>
+      </w:r>
+    </w:p>
+    <w:p>
+      <w:r>
+        <w:t xml:space="preserve">Selon moi, La somme des difficulté rencontrées et des progrès réalisés m’ont mené à une meilleure compréhension du développement web et du MVC de manière générale. </w:t>
+      </w:r>
     </w:p>
     <w:p/>
     <w:sectPr>
+      <w:footerReference w:type="even" r:id="rId16"/>
+      <w:footerReference w:type="default" r:id="rId17"/>
+      <w:footerReference w:type="first" r:id="rId18"/>
       <w:pgSz w:w="11906" w:h="16838"/>
       <w:pgMar w:top="1417" w:right="1417" w:bottom="1417" w:left="1417" w:header="708" w:footer="708" w:gutter="0"/>
       <w:pgNumType w:start="1"/>
@@ -1208,9 +1600,89 @@
 </w:document>
 </file>
 
+<file path=word/endnotes.xml><?xml version="1.0" encoding="utf-8"?>
+<w:endnotes xmlns:wpc="http://schemas.microsoft.com/office/word/2010/wordprocessingCanvas" xmlns:cx="http://schemas.microsoft.com/office/drawing/2014/chartex" xmlns:cx1="http://schemas.microsoft.com/office/drawing/2015/9/8/chartex" xmlns:cx2="http://schemas.microsoft.com/office/drawing/2015/10/21/chartex" xmlns:cx3="http://schemas.microsoft.com/office/drawing/2016/5/9/chartex" xmlns:cx4="http://schemas.microsoft.com/office/drawing/2016/5/10/chartex" xmlns:cx5="http://schemas.microsoft.com/office/drawing/2016/5/11/chartex" xmlns:cx6="http://schemas.microsoft.com/office/drawing/2016/5/12/chartex" xmlns:cx7="http://schemas.microsoft.com/office/drawing/2016/5/13/chartex" xmlns:cx8="http://schemas.microsoft.com/office/drawing/2016/5/14/chartex" xmlns:mc="http://schemas.openxmlformats.org/markup-compatibility/2006" xmlns:aink="http://schemas.microsoft.com/office/drawing/2016/ink" xmlns:am3d="http://schemas.microsoft.com/office/drawing/2017/model3d" xmlns:o="urn:schemas-microsoft-com:office:office" xmlns:oel="http://schemas.microsoft.com/office/2019/extlst" xmlns:r="http://schemas.openxmlformats.org/officeDocument/2006/relationships" xmlns:m="http://schemas.openxmlformats.org/officeDocument/2006/math" xmlns:v="urn:schemas-microsoft-com:vml" xmlns:wp14="http://schemas.microsoft.com/office/word/2010/wordprocessingDrawing" xmlns:wp="http://schemas.openxmlformats.org/drawingml/2006/wordprocessingDrawing" xmlns:w10="urn:schemas-microsoft-com:office:word" xmlns:w="http://schemas.openxmlformats.org/wordprocessingml/2006/main" xmlns:w14="http://schemas.microsoft.com/office/word/2010/wordml" xmlns:w15="http://schemas.microsoft.com/office/word/2012/wordml" xmlns:w16cex="http://schemas.microsoft.com/office/word/2018/wordml/cex" xmlns:w16cid="http://schemas.microsoft.com/office/word/2016/wordml/cid" xmlns:w16="http://schemas.microsoft.com/office/word/2018/wordml" xmlns:w16sdtdh="http://schemas.microsoft.com/office/word/2020/wordml/sdtdatahash" xmlns:w16se="http://schemas.microsoft.com/office/word/2015/wordml/symex" xmlns:wpg="http://schemas.microsoft.com/office/word/2010/wordprocessingGroup" xmlns:wpi="http://schemas.microsoft.com/office/word/2010/wordprocessingInk" xmlns:wne="http://schemas.microsoft.com/office/word/2006/wordml" xmlns:wps="http://schemas.microsoft.com/office/word/2010/wordprocessingShape" mc:Ignorable="w14 w15 w16se w16cid w16 w16cex w16sdtdh wp14">
+  <w:endnote w:type="separator" w:id="-1">
+    <w:p>
+      <w:pPr>
+        <w:spacing w:after="0" w:line="240" w:lineRule="auto"/>
+      </w:pPr>
+      <w:r>
+        <w:separator/>
+      </w:r>
+    </w:p>
+  </w:endnote>
+  <w:endnote w:type="continuationSeparator" w:id="0">
+    <w:p>
+      <w:pPr>
+        <w:spacing w:after="0" w:line="240" w:lineRule="auto"/>
+      </w:pPr>
+      <w:r>
+        <w:continuationSeparator/>
+      </w:r>
+    </w:p>
+  </w:endnote>
+</w:endnotes>
+</file>
+
+<file path=word/footer1.xml><?xml version="1.0" encoding="utf-8"?>
+<w:ftr xmlns:wpc="http://schemas.microsoft.com/office/word/2010/wordprocessingCanvas" xmlns:cx="http://schemas.microsoft.com/office/drawing/2014/chartex" xmlns:cx1="http://schemas.microsoft.com/office/drawing/2015/9/8/chartex" xmlns:cx2="http://schemas.microsoft.com/office/drawing/2015/10/21/chartex" xmlns:cx3="http://schemas.microsoft.com/office/drawing/2016/5/9/chartex" xmlns:cx4="http://schemas.microsoft.com/office/drawing/2016/5/10/chartex" xmlns:cx5="http://schemas.microsoft.com/office/drawing/2016/5/11/chartex" xmlns:cx6="http://schemas.microsoft.com/office/drawing/2016/5/12/chartex" xmlns:cx7="http://schemas.microsoft.com/office/drawing/2016/5/13/chartex" xmlns:cx8="http://schemas.microsoft.com/office/drawing/2016/5/14/chartex" xmlns:mc="http://schemas.openxmlformats.org/markup-compatibility/2006" xmlns:aink="http://schemas.microsoft.com/office/drawing/2016/ink" xmlns:am3d="http://schemas.microsoft.com/office/drawing/2017/model3d" xmlns:o="urn:schemas-microsoft-com:office:office" xmlns:oel="http://schemas.microsoft.com/office/2019/extlst" xmlns:r="http://schemas.openxmlformats.org/officeDocument/2006/relationships" xmlns:m="http://schemas.openxmlformats.org/officeDocument/2006/math" xmlns:v="urn:schemas-microsoft-com:vml" xmlns:wp14="http://schemas.microsoft.com/office/word/2010/wordprocessingDrawing" xmlns:wp="http://schemas.openxmlformats.org/drawingml/2006/wordprocessingDrawing" xmlns:w10="urn:schemas-microsoft-com:office:word" xmlns:w="http://schemas.openxmlformats.org/wordprocessingml/2006/main" xmlns:w14="http://schemas.microsoft.com/office/word/2010/wordml" xmlns:w15="http://schemas.microsoft.com/office/word/2012/wordml" xmlns:w16cex="http://schemas.microsoft.com/office/word/2018/wordml/cex" xmlns:w16cid="http://schemas.microsoft.com/office/word/2016/wordml/cid" xmlns:w16="http://schemas.microsoft.com/office/word/2018/wordml" xmlns:w16sdtdh="http://schemas.microsoft.com/office/word/2020/wordml/sdtdatahash" xmlns:w16se="http://schemas.microsoft.com/office/word/2015/wordml/symex" xmlns:wpg="http://schemas.microsoft.com/office/word/2010/wordprocessingGroup" xmlns:wpi="http://schemas.microsoft.com/office/word/2010/wordprocessingInk" xmlns:wne="http://schemas.microsoft.com/office/word/2006/wordml" xmlns:wps="http://schemas.microsoft.com/office/word/2010/wordprocessingShape" mc:Ignorable="w14 w15 w16se w16cid w16 w16cex w16sdtdh wp14">
+  <w:p>
+    <w:pPr>
+      <w:pStyle w:val="Pieddepage"/>
+    </w:pPr>
+  </w:p>
+</w:ftr>
+</file>
+
+<file path=word/footer2.xml><?xml version="1.0" encoding="utf-8"?>
+<w:ftr xmlns:wpc="http://schemas.microsoft.com/office/word/2010/wordprocessingCanvas" xmlns:cx="http://schemas.microsoft.com/office/drawing/2014/chartex" xmlns:cx1="http://schemas.microsoft.com/office/drawing/2015/9/8/chartex" xmlns:cx2="http://schemas.microsoft.com/office/drawing/2015/10/21/chartex" xmlns:cx3="http://schemas.microsoft.com/office/drawing/2016/5/9/chartex" xmlns:cx4="http://schemas.microsoft.com/office/drawing/2016/5/10/chartex" xmlns:cx5="http://schemas.microsoft.com/office/drawing/2016/5/11/chartex" xmlns:cx6="http://schemas.microsoft.com/office/drawing/2016/5/12/chartex" xmlns:cx7="http://schemas.microsoft.com/office/drawing/2016/5/13/chartex" xmlns:cx8="http://schemas.microsoft.com/office/drawing/2016/5/14/chartex" xmlns:mc="http://schemas.openxmlformats.org/markup-compatibility/2006" xmlns:aink="http://schemas.microsoft.com/office/drawing/2016/ink" xmlns:am3d="http://schemas.microsoft.com/office/drawing/2017/model3d" xmlns:o="urn:schemas-microsoft-com:office:office" xmlns:oel="http://schemas.microsoft.com/office/2019/extlst" xmlns:r="http://schemas.openxmlformats.org/officeDocument/2006/relationships" xmlns:m="http://schemas.openxmlformats.org/officeDocument/2006/math" xmlns:v="urn:schemas-microsoft-com:vml" xmlns:wp14="http://schemas.microsoft.com/office/word/2010/wordprocessingDrawing" xmlns:wp="http://schemas.openxmlformats.org/drawingml/2006/wordprocessingDrawing" xmlns:w10="urn:schemas-microsoft-com:office:word" xmlns:w="http://schemas.openxmlformats.org/wordprocessingml/2006/main" xmlns:w14="http://schemas.microsoft.com/office/word/2010/wordml" xmlns:w15="http://schemas.microsoft.com/office/word/2012/wordml" xmlns:w16cex="http://schemas.microsoft.com/office/word/2018/wordml/cex" xmlns:w16cid="http://schemas.microsoft.com/office/word/2016/wordml/cid" xmlns:w16="http://schemas.microsoft.com/office/word/2018/wordml" xmlns:w16sdtdh="http://schemas.microsoft.com/office/word/2020/wordml/sdtdatahash" xmlns:w16se="http://schemas.microsoft.com/office/word/2015/wordml/symex" xmlns:wpg="http://schemas.microsoft.com/office/word/2010/wordprocessingGroup" xmlns:wpi="http://schemas.microsoft.com/office/word/2010/wordprocessingInk" xmlns:wne="http://schemas.microsoft.com/office/word/2006/wordml" xmlns:wps="http://schemas.microsoft.com/office/word/2010/wordprocessingShape" mc:Ignorable="w14 w15 w16se w16cid w16 w16cex w16sdtdh wp14">
+  <w:p>
+    <w:pPr>
+      <w:pStyle w:val="Pieddepage"/>
+    </w:pPr>
+  </w:p>
+</w:ftr>
+</file>
+
+<file path=word/footer3.xml><?xml version="1.0" encoding="utf-8"?>
+<w:ftr xmlns:wpc="http://schemas.microsoft.com/office/word/2010/wordprocessingCanvas" xmlns:cx="http://schemas.microsoft.com/office/drawing/2014/chartex" xmlns:cx1="http://schemas.microsoft.com/office/drawing/2015/9/8/chartex" xmlns:cx2="http://schemas.microsoft.com/office/drawing/2015/10/21/chartex" xmlns:cx3="http://schemas.microsoft.com/office/drawing/2016/5/9/chartex" xmlns:cx4="http://schemas.microsoft.com/office/drawing/2016/5/10/chartex" xmlns:cx5="http://schemas.microsoft.com/office/drawing/2016/5/11/chartex" xmlns:cx6="http://schemas.microsoft.com/office/drawing/2016/5/12/chartex" xmlns:cx7="http://schemas.microsoft.com/office/drawing/2016/5/13/chartex" xmlns:cx8="http://schemas.microsoft.com/office/drawing/2016/5/14/chartex" xmlns:mc="http://schemas.openxmlformats.org/markup-compatibility/2006" xmlns:aink="http://schemas.microsoft.com/office/drawing/2016/ink" xmlns:am3d="http://schemas.microsoft.com/office/drawing/2017/model3d" xmlns:o="urn:schemas-microsoft-com:office:office" xmlns:oel="http://schemas.microsoft.com/office/2019/extlst" xmlns:r="http://schemas.openxmlformats.org/officeDocument/2006/relationships" xmlns:m="http://schemas.openxmlformats.org/officeDocument/2006/math" xmlns:v="urn:schemas-microsoft-com:vml" xmlns:wp14="http://schemas.microsoft.com/office/word/2010/wordprocessingDrawing" xmlns:wp="http://schemas.openxmlformats.org/drawingml/2006/wordprocessingDrawing" xmlns:w10="urn:schemas-microsoft-com:office:word" xmlns:w="http://schemas.openxmlformats.org/wordprocessingml/2006/main" xmlns:w14="http://schemas.microsoft.com/office/word/2010/wordml" xmlns:w15="http://schemas.microsoft.com/office/word/2012/wordml" xmlns:w16cex="http://schemas.microsoft.com/office/word/2018/wordml/cex" xmlns:w16cid="http://schemas.microsoft.com/office/word/2016/wordml/cid" xmlns:w16="http://schemas.microsoft.com/office/word/2018/wordml" xmlns:w16sdtdh="http://schemas.microsoft.com/office/word/2020/wordml/sdtdatahash" xmlns:w16se="http://schemas.microsoft.com/office/word/2015/wordml/symex" xmlns:wpg="http://schemas.microsoft.com/office/word/2010/wordprocessingGroup" xmlns:wpi="http://schemas.microsoft.com/office/word/2010/wordprocessingInk" xmlns:wne="http://schemas.microsoft.com/office/word/2006/wordml" xmlns:wps="http://schemas.microsoft.com/office/word/2010/wordprocessingShape" mc:Ignorable="w14 w15 w16se w16cid w16 w16cex w16sdtdh wp14">
+  <w:p>
+    <w:pPr>
+      <w:pStyle w:val="Pieddepage"/>
+    </w:pPr>
+  </w:p>
+</w:ftr>
+</file>
+
+<file path=word/footnotes.xml><?xml version="1.0" encoding="utf-8"?>
+<w:footnotes xmlns:wpc="http://schemas.microsoft.com/office/word/2010/wordprocessingCanvas" xmlns:cx="http://schemas.microsoft.com/office/drawing/2014/chartex" xmlns:cx1="http://schemas.microsoft.com/office/drawing/2015/9/8/chartex" xmlns:cx2="http://schemas.microsoft.com/office/drawing/2015/10/21/chartex" xmlns:cx3="http://schemas.microsoft.com/office/drawing/2016/5/9/chartex" xmlns:cx4="http://schemas.microsoft.com/office/drawing/2016/5/10/chartex" xmlns:cx5="http://schemas.microsoft.com/office/drawing/2016/5/11/chartex" xmlns:cx6="http://schemas.microsoft.com/office/drawing/2016/5/12/chartex" xmlns:cx7="http://schemas.microsoft.com/office/drawing/2016/5/13/chartex" xmlns:cx8="http://schemas.microsoft.com/office/drawing/2016/5/14/chartex" xmlns:mc="http://schemas.openxmlformats.org/markup-compatibility/2006" xmlns:aink="http://schemas.microsoft.com/office/drawing/2016/ink" xmlns:am3d="http://schemas.microsoft.com/office/drawing/2017/model3d" xmlns:o="urn:schemas-microsoft-com:office:office" xmlns:oel="http://schemas.microsoft.com/office/2019/extlst" xmlns:r="http://schemas.openxmlformats.org/officeDocument/2006/relationships" xmlns:m="http://schemas.openxmlformats.org/officeDocument/2006/math" xmlns:v="urn:schemas-microsoft-com:vml" xmlns:wp14="http://schemas.microsoft.com/office/word/2010/wordprocessingDrawing" xmlns:wp="http://schemas.openxmlformats.org/drawingml/2006/wordprocessingDrawing" xmlns:w10="urn:schemas-microsoft-com:office:word" xmlns:w="http://schemas.openxmlformats.org/wordprocessingml/2006/main" xmlns:w14="http://schemas.microsoft.com/office/word/2010/wordml" xmlns:w15="http://schemas.microsoft.com/office/word/2012/wordml" xmlns:w16cex="http://schemas.microsoft.com/office/word/2018/wordml/cex" xmlns:w16cid="http://schemas.microsoft.com/office/word/2016/wordml/cid" xmlns:w16="http://schemas.microsoft.com/office/word/2018/wordml" xmlns:w16sdtdh="http://schemas.microsoft.com/office/word/2020/wordml/sdtdatahash" xmlns:w16se="http://schemas.microsoft.com/office/word/2015/wordml/symex" xmlns:wpg="http://schemas.microsoft.com/office/word/2010/wordprocessingGroup" xmlns:wpi="http://schemas.microsoft.com/office/word/2010/wordprocessingInk" xmlns:wne="http://schemas.microsoft.com/office/word/2006/wordml" xmlns:wps="http://schemas.microsoft.com/office/word/2010/wordprocessingShape" mc:Ignorable="w14 w15 w16se w16cid w16 w16cex w16sdtdh wp14">
+  <w:footnote w:type="separator" w:id="-1">
+    <w:p>
+      <w:pPr>
+        <w:spacing w:after="0" w:line="240" w:lineRule="auto"/>
+      </w:pPr>
+      <w:r>
+        <w:separator/>
+      </w:r>
+    </w:p>
+  </w:footnote>
+  <w:footnote w:type="continuationSeparator" w:id="0">
+    <w:p>
+      <w:pPr>
+        <w:spacing w:after="0" w:line="240" w:lineRule="auto"/>
+      </w:pPr>
+      <w:r>
+        <w:continuationSeparator/>
+      </w:r>
+    </w:p>
+  </w:footnote>
+</w:footnotes>
+</file>
+
 <file path=word/numbering.xml><?xml version="1.0" encoding="utf-8"?>
-<w:numbering xmlns:ve="http://schemas.openxmlformats.org/markup-compatibility/2006" xmlns:o="urn:schemas-microsoft-com:office:office" xmlns:r="http://schemas.openxmlformats.org/officeDocument/2006/relationships" xmlns:m="http://schemas.openxmlformats.org/officeDocument/2006/math" xmlns:v="urn:schemas-microsoft-com:vml" xmlns:wp="http://schemas.openxmlformats.org/drawingml/2006/wordprocessingDrawing" xmlns:w10="urn:schemas-microsoft-com:office:word" xmlns:w="http://schemas.openxmlformats.org/wordprocessingml/2006/main" xmlns:wne="http://schemas.microsoft.com/office/word/2006/wordml">
-  <w:abstractNum w:abstractNumId="0">
+<w:numbering xmlns:wpc="http://schemas.microsoft.com/office/word/2010/wordprocessingCanvas" xmlns:cx="http://schemas.microsoft.com/office/drawing/2014/chartex" xmlns:cx1="http://schemas.microsoft.com/office/drawing/2015/9/8/chartex" xmlns:cx2="http://schemas.microsoft.com/office/drawing/2015/10/21/chartex" xmlns:cx3="http://schemas.microsoft.com/office/drawing/2016/5/9/chartex" xmlns:cx4="http://schemas.microsoft.com/office/drawing/2016/5/10/chartex" xmlns:cx5="http://schemas.microsoft.com/office/drawing/2016/5/11/chartex" xmlns:cx6="http://schemas.microsoft.com/office/drawing/2016/5/12/chartex" xmlns:cx7="http://schemas.microsoft.com/office/drawing/2016/5/13/chartex" xmlns:cx8="http://schemas.microsoft.com/office/drawing/2016/5/14/chartex" xmlns:mc="http://schemas.openxmlformats.org/markup-compatibility/2006" xmlns:aink="http://schemas.microsoft.com/office/drawing/2016/ink" xmlns:am3d="http://schemas.microsoft.com/office/drawing/2017/model3d" xmlns:o="urn:schemas-microsoft-com:office:office" xmlns:oel="http://schemas.microsoft.com/office/2019/extlst" xmlns:r="http://schemas.openxmlformats.org/officeDocument/2006/relationships" xmlns:m="http://schemas.openxmlformats.org/officeDocument/2006/math" xmlns:v="urn:schemas-microsoft-com:vml" xmlns:wp14="http://schemas.microsoft.com/office/word/2010/wordprocessingDrawing" xmlns:wp="http://schemas.openxmlformats.org/drawingml/2006/wordprocessingDrawing" xmlns:w10="urn:schemas-microsoft-com:office:word" xmlns:w="http://schemas.openxmlformats.org/wordprocessingml/2006/main" xmlns:w14="http://schemas.microsoft.com/office/word/2010/wordml" xmlns:w15="http://schemas.microsoft.com/office/word/2012/wordml" xmlns:w16cex="http://schemas.microsoft.com/office/word/2018/wordml/cex" xmlns:w16cid="http://schemas.microsoft.com/office/word/2016/wordml/cid" xmlns:w16="http://schemas.microsoft.com/office/word/2018/wordml" xmlns:w16sdtdh="http://schemas.microsoft.com/office/word/2020/wordml/sdtdatahash" xmlns:w16se="http://schemas.microsoft.com/office/word/2015/wordml/symex" xmlns:wpg="http://schemas.microsoft.com/office/word/2010/wordprocessingGroup" xmlns:wpi="http://schemas.microsoft.com/office/word/2010/wordprocessingInk" xmlns:wne="http://schemas.microsoft.com/office/word/2006/wordml" xmlns:wps="http://schemas.microsoft.com/office/word/2010/wordprocessingShape" mc:Ignorable="w14 w15 w16se w16cid w16 w16cex w16sdtdh wp14">
+  <w:abstractNum w:abstractNumId="0" w15:restartNumberingAfterBreak="0">
     <w:nsid w:val="327148B4"/>
     <w:multiLevelType w:val="multilevel"/>
     <w:tmpl w:val="C0A87770"/>
@@ -1323,7 +1795,7 @@
       </w:rPr>
     </w:lvl>
   </w:abstractNum>
-  <w:abstractNum w:abstractNumId="1">
+  <w:abstractNum w:abstractNumId="1" w15:restartNumberingAfterBreak="0">
     <w:nsid w:val="34C4076D"/>
     <w:multiLevelType w:val="multilevel"/>
     <w:tmpl w:val="23A4D6F4"/>
@@ -1436,7 +1908,7 @@
       </w:rPr>
     </w:lvl>
   </w:abstractNum>
-  <w:abstractNum w:abstractNumId="2">
+  <w:abstractNum w:abstractNumId="2" w15:restartNumberingAfterBreak="0">
     <w:nsid w:val="441D3DCF"/>
     <w:multiLevelType w:val="multilevel"/>
     <w:tmpl w:val="9D0A3234"/>
@@ -1549,7 +2021,7 @@
       </w:rPr>
     </w:lvl>
   </w:abstractNum>
-  <w:abstractNum w:abstractNumId="3">
+  <w:abstractNum w:abstractNumId="3" w15:restartNumberingAfterBreak="0">
     <w:nsid w:val="6A8E06B9"/>
     <w:multiLevelType w:val="multilevel"/>
     <w:tmpl w:val="35A67BA6"/>
@@ -1662,23 +2134,23 @@
       </w:rPr>
     </w:lvl>
   </w:abstractNum>
-  <w:num w:numId="1">
+  <w:num w:numId="1" w16cid:durableId="993071989">
     <w:abstractNumId w:val="2"/>
   </w:num>
-  <w:num w:numId="2">
+  <w:num w:numId="2" w16cid:durableId="2030176206">
     <w:abstractNumId w:val="0"/>
   </w:num>
-  <w:num w:numId="3">
+  <w:num w:numId="3" w16cid:durableId="924457178">
     <w:abstractNumId w:val="1"/>
   </w:num>
-  <w:num w:numId="4">
+  <w:num w:numId="4" w16cid:durableId="1105923112">
     <w:abstractNumId w:val="3"/>
   </w:num>
 </w:numbering>
 </file>
 
 <file path=word/styles.xml><?xml version="1.0" encoding="utf-8"?>
-<w:styles xmlns:r="http://schemas.openxmlformats.org/officeDocument/2006/relationships" xmlns:w="http://schemas.openxmlformats.org/wordprocessingml/2006/main">
+<w:styles xmlns:mc="http://schemas.openxmlformats.org/markup-compatibility/2006" xmlns:r="http://schemas.openxmlformats.org/officeDocument/2006/relationships" xmlns:w="http://schemas.openxmlformats.org/wordprocessingml/2006/main" xmlns:w14="http://schemas.microsoft.com/office/word/2010/wordml" xmlns:w15="http://schemas.microsoft.com/office/word/2012/wordml" xmlns:w16cex="http://schemas.microsoft.com/office/word/2018/wordml/cex" xmlns:w16cid="http://schemas.microsoft.com/office/word/2016/wordml/cid" xmlns:w16="http://schemas.microsoft.com/office/word/2018/wordml" xmlns:w16sdtdh="http://schemas.microsoft.com/office/word/2020/wordml/sdtdatahash" xmlns:w16se="http://schemas.microsoft.com/office/word/2015/wordml/symex" mc:Ignorable="w14 w15 w16se w16cid w16 w16cex w16sdtdh">
   <w:docDefaults>
     <w:rPrDefault>
       <w:rPr>
@@ -1694,144 +2166,383 @@
       </w:pPr>
     </w:pPrDefault>
   </w:docDefaults>
-  <w:latentStyles w:defLockedState="0" w:defUIPriority="99" w:defSemiHidden="1" w:defUnhideWhenUsed="1" w:defQFormat="0" w:count="267">
-    <w:lsdException w:name="Normal" w:semiHidden="0" w:uiPriority="0" w:unhideWhenUsed="0" w:qFormat="1"/>
-    <w:lsdException w:name="heading 1" w:semiHidden="0" w:uiPriority="9" w:unhideWhenUsed="0" w:qFormat="1"/>
-    <w:lsdException w:name="heading 2" w:uiPriority="9" w:qFormat="1"/>
-    <w:lsdException w:name="heading 3" w:uiPriority="9" w:qFormat="1"/>
-    <w:lsdException w:name="heading 4" w:uiPriority="9" w:qFormat="1"/>
-    <w:lsdException w:name="heading 5" w:uiPriority="9" w:qFormat="1"/>
-    <w:lsdException w:name="heading 6" w:uiPriority="9" w:qFormat="1"/>
-    <w:lsdException w:name="heading 7" w:uiPriority="9" w:qFormat="1"/>
-    <w:lsdException w:name="heading 8" w:uiPriority="9" w:qFormat="1"/>
-    <w:lsdException w:name="heading 9" w:uiPriority="9" w:qFormat="1"/>
-    <w:lsdException w:name="toc 1" w:uiPriority="39"/>
-    <w:lsdException w:name="toc 2" w:uiPriority="39"/>
-    <w:lsdException w:name="toc 3" w:uiPriority="39"/>
-    <w:lsdException w:name="toc 4" w:uiPriority="39"/>
-    <w:lsdException w:name="toc 5" w:uiPriority="39"/>
-    <w:lsdException w:name="toc 6" w:uiPriority="39"/>
-    <w:lsdException w:name="toc 7" w:uiPriority="39"/>
-    <w:lsdException w:name="toc 8" w:uiPriority="39"/>
-    <w:lsdException w:name="toc 9" w:uiPriority="39"/>
-    <w:lsdException w:name="caption" w:uiPriority="35" w:qFormat="1"/>
-    <w:lsdException w:name="Title" w:semiHidden="0" w:uiPriority="10" w:unhideWhenUsed="0" w:qFormat="1"/>
-    <w:lsdException w:name="Default Paragraph Font" w:uiPriority="1"/>
-    <w:lsdException w:name="Subtitle" w:semiHidden="0" w:uiPriority="11" w:unhideWhenUsed="0" w:qFormat="1"/>
-    <w:lsdException w:name="Strong" w:semiHidden="0" w:uiPriority="22" w:unhideWhenUsed="0" w:qFormat="1"/>
-    <w:lsdException w:name="Emphasis" w:semiHidden="0" w:uiPriority="20" w:unhideWhenUsed="0" w:qFormat="1"/>
-    <w:lsdException w:name="Table Grid" w:semiHidden="0" w:uiPriority="59" w:unhideWhenUsed="0"/>
-    <w:lsdException w:name="Placeholder Text" w:unhideWhenUsed="0"/>
-    <w:lsdException w:name="No Spacing" w:semiHidden="0" w:uiPriority="1" w:unhideWhenUsed="0" w:qFormat="1"/>
-    <w:lsdException w:name="Light Shading" w:semiHidden="0" w:uiPriority="60" w:unhideWhenUsed="0"/>
-    <w:lsdException w:name="Light List" w:semiHidden="0" w:uiPriority="61" w:unhideWhenUsed="0"/>
-    <w:lsdException w:name="Light Grid" w:semiHidden="0" w:uiPriority="62" w:unhideWhenUsed="0"/>
-    <w:lsdException w:name="Medium Shading 1" w:semiHidden="0" w:uiPriority="63" w:unhideWhenUsed="0"/>
-    <w:lsdException w:name="Medium Shading 2" w:semiHidden="0" w:uiPriority="64" w:unhideWhenUsed="0"/>
-    <w:lsdException w:name="Medium List 1" w:semiHidden="0" w:uiPriority="65" w:unhideWhenUsed="0"/>
-    <w:lsdException w:name="Medium List 2" w:semiHidden="0" w:uiPriority="66" w:unhideWhenUsed="0"/>
-    <w:lsdException w:name="Medium Grid 1" w:semiHidden="0" w:uiPriority="67" w:unhideWhenUsed="0"/>
-    <w:lsdException w:name="Medium Grid 2" w:semiHidden="0" w:uiPriority="68" w:unhideWhenUsed="0"/>
-    <w:lsdException w:name="Medium Grid 3" w:semiHidden="0" w:uiPriority="69" w:unhideWhenUsed="0"/>
-    <w:lsdException w:name="Dark List" w:semiHidden="0" w:uiPriority="70" w:unhideWhenUsed="0"/>
-    <w:lsdException w:name="Colorful Shading" w:semiHidden="0" w:uiPriority="71" w:unhideWhenUsed="0"/>
-    <w:lsdException w:name="Colorful List" w:semiHidden="0" w:uiPriority="72" w:unhideWhenUsed="0"/>
-    <w:lsdException w:name="Colorful Grid" w:semiHidden="0" w:uiPriority="73" w:unhideWhenUsed="0"/>
-    <w:lsdException w:name="Light Shading Accent 1" w:semiHidden="0" w:uiPriority="60" w:unhideWhenUsed="0"/>
-    <w:lsdException w:name="Light List Accent 1" w:semiHidden="0" w:uiPriority="61" w:unhideWhenUsed="0"/>
-    <w:lsdException w:name="Light Grid Accent 1" w:semiHidden="0" w:uiPriority="62" w:unhideWhenUsed="0"/>
-    <w:lsdException w:name="Medium Shading 1 Accent 1" w:semiHidden="0" w:uiPriority="63" w:unhideWhenUsed="0"/>
-    <w:lsdException w:name="Medium Shading 2 Accent 1" w:semiHidden="0" w:uiPriority="64" w:unhideWhenUsed="0"/>
-    <w:lsdException w:name="Medium List 1 Accent 1" w:semiHidden="0" w:uiPriority="65" w:unhideWhenUsed="0"/>
-    <w:lsdException w:name="Revision" w:unhideWhenUsed="0"/>
-    <w:lsdException w:name="List Paragraph" w:semiHidden="0" w:uiPriority="34" w:unhideWhenUsed="0" w:qFormat="1"/>
-    <w:lsdException w:name="Quote" w:semiHidden="0" w:uiPriority="29" w:unhideWhenUsed="0" w:qFormat="1"/>
-    <w:lsdException w:name="Intense Quote" w:semiHidden="0" w:uiPriority="30" w:unhideWhenUsed="0" w:qFormat="1"/>
-    <w:lsdException w:name="Medium List 2 Accent 1" w:semiHidden="0" w:uiPriority="66" w:unhideWhenUsed="0"/>
-    <w:lsdException w:name="Medium Grid 1 Accent 1" w:semiHidden="0" w:uiPriority="67" w:unhideWhenUsed="0"/>
-    <w:lsdException w:name="Medium Grid 2 Accent 1" w:semiHidden="0" w:uiPriority="68" w:unhideWhenUsed="0"/>
-    <w:lsdException w:name="Medium Grid 3 Accent 1" w:semiHidden="0" w:uiPriority="69" w:unhideWhenUsed="0"/>
-    <w:lsdException w:name="Dark List Accent 1" w:semiHidden="0" w:uiPriority="70" w:unhideWhenUsed="0"/>
-    <w:lsdException w:name="Colorful Shading Accent 1" w:semiHidden="0" w:uiPriority="71" w:unhideWhenUsed="0"/>
-    <w:lsdException w:name="Colorful List Accent 1" w:semiHidden="0" w:uiPriority="72" w:unhideWhenUsed="0"/>
-    <w:lsdException w:name="Colorful Grid Accent 1" w:semiHidden="0" w:uiPriority="73" w:unhideWhenUsed="0"/>
-    <w:lsdException w:name="Light Shading Accent 2" w:semiHidden="0" w:uiPriority="60" w:unhideWhenUsed="0"/>
-    <w:lsdException w:name="Light List Accent 2" w:semiHidden="0" w:uiPriority="61" w:unhideWhenUsed="0"/>
-    <w:lsdException w:name="Light Grid Accent 2" w:semiHidden="0" w:uiPriority="62" w:unhideWhenUsed="0"/>
-    <w:lsdException w:name="Medium Shading 1 Accent 2" w:semiHidden="0" w:uiPriority="63" w:unhideWhenUsed="0"/>
-    <w:lsdException w:name="Medium Shading 2 Accent 2" w:semiHidden="0" w:uiPriority="64" w:unhideWhenUsed="0"/>
-    <w:lsdException w:name="Medium List 1 Accent 2" w:semiHidden="0" w:uiPriority="65" w:unhideWhenUsed="0"/>
-    <w:lsdException w:name="Medium List 2 Accent 2" w:semiHidden="0" w:uiPriority="66" w:unhideWhenUsed="0"/>
-    <w:lsdException w:name="Medium Grid 1 Accent 2" w:semiHidden="0" w:uiPriority="67" w:unhideWhenUsed="0"/>
-    <w:lsdException w:name="Medium Grid 2 Accent 2" w:semiHidden="0" w:uiPriority="68" w:unhideWhenUsed="0"/>
-    <w:lsdException w:name="Medium Grid 3 Accent 2" w:semiHidden="0" w:uiPriority="69" w:unhideWhenUsed="0"/>
-    <w:lsdException w:name="Dark List Accent 2" w:semiHidden="0" w:uiPriority="70" w:unhideWhenUsed="0"/>
-    <w:lsdException w:name="Colorful Shading Accent 2" w:semiHidden="0" w:uiPriority="71" w:unhideWhenUsed="0"/>
-    <w:lsdException w:name="Colorful List Accent 2" w:semiHidden="0" w:uiPriority="72" w:unhideWhenUsed="0"/>
-    <w:lsdException w:name="Colorful Grid Accent 2" w:semiHidden="0" w:uiPriority="73" w:unhideWhenUsed="0"/>
-    <w:lsdException w:name="Light Shading Accent 3" w:semiHidden="0" w:uiPriority="60" w:unhideWhenUsed="0"/>
-    <w:lsdException w:name="Light List Accent 3" w:semiHidden="0" w:uiPriority="61" w:unhideWhenUsed="0"/>
-    <w:lsdException w:name="Light Grid Accent 3" w:semiHidden="0" w:uiPriority="62" w:unhideWhenUsed="0"/>
-    <w:lsdException w:name="Medium Shading 1 Accent 3" w:semiHidden="0" w:uiPriority="63" w:unhideWhenUsed="0"/>
-    <w:lsdException w:name="Medium Shading 2 Accent 3" w:semiHidden="0" w:uiPriority="64" w:unhideWhenUsed="0"/>
-    <w:lsdException w:name="Medium List 1 Accent 3" w:semiHidden="0" w:uiPriority="65" w:unhideWhenUsed="0"/>
-    <w:lsdException w:name="Medium List 2 Accent 3" w:semiHidden="0" w:uiPriority="66" w:unhideWhenUsed="0"/>
-    <w:lsdException w:name="Medium Grid 1 Accent 3" w:semiHidden="0" w:uiPriority="67" w:unhideWhenUsed="0"/>
-    <w:lsdException w:name="Medium Grid 2 Accent 3" w:semiHidden="0" w:uiPriority="68" w:unhideWhenUsed="0"/>
-    <w:lsdException w:name="Medium Grid 3 Accent 3" w:semiHidden="0" w:uiPriority="69" w:unhideWhenUsed="0"/>
-    <w:lsdException w:name="Dark List Accent 3" w:semiHidden="0" w:uiPriority="70" w:unhideWhenUsed="0"/>
-    <w:lsdException w:name="Colorful Shading Accent 3" w:semiHidden="0" w:uiPriority="71" w:unhideWhenUsed="0"/>
-    <w:lsdException w:name="Colorful List Accent 3" w:semiHidden="0" w:uiPriority="72" w:unhideWhenUsed="0"/>
-    <w:lsdException w:name="Colorful Grid Accent 3" w:semiHidden="0" w:uiPriority="73" w:unhideWhenUsed="0"/>
-    <w:lsdException w:name="Light Shading Accent 4" w:semiHidden="0" w:uiPriority="60" w:unhideWhenUsed="0"/>
-    <w:lsdException w:name="Light List Accent 4" w:semiHidden="0" w:uiPriority="61" w:unhideWhenUsed="0"/>
-    <w:lsdException w:name="Light Grid Accent 4" w:semiHidden="0" w:uiPriority="62" w:unhideWhenUsed="0"/>
-    <w:lsdException w:name="Medium Shading 1 Accent 4" w:semiHidden="0" w:uiPriority="63" w:unhideWhenUsed="0"/>
-    <w:lsdException w:name="Medium Shading 2 Accent 4" w:semiHidden="0" w:uiPriority="64" w:unhideWhenUsed="0"/>
-    <w:lsdException w:name="Medium List 1 Accent 4" w:semiHidden="0" w:uiPriority="65" w:unhideWhenUsed="0"/>
-    <w:lsdException w:name="Medium List 2 Accent 4" w:semiHidden="0" w:uiPriority="66" w:unhideWhenUsed="0"/>
-    <w:lsdException w:name="Medium Grid 1 Accent 4" w:semiHidden="0" w:uiPriority="67" w:unhideWhenUsed="0"/>
-    <w:lsdException w:name="Medium Grid 2 Accent 4" w:semiHidden="0" w:uiPriority="68" w:unhideWhenUsed="0"/>
-    <w:lsdException w:name="Medium Grid 3 Accent 4" w:semiHidden="0" w:uiPriority="69" w:unhideWhenUsed="0"/>
-    <w:lsdException w:name="Dark List Accent 4" w:semiHidden="0" w:uiPriority="70" w:unhideWhenUsed="0"/>
-    <w:lsdException w:name="Colorful Shading Accent 4" w:semiHidden="0" w:uiPriority="71" w:unhideWhenUsed="0"/>
-    <w:lsdException w:name="Colorful List Accent 4" w:semiHidden="0" w:uiPriority="72" w:unhideWhenUsed="0"/>
-    <w:lsdException w:name="Colorful Grid Accent 4" w:semiHidden="0" w:uiPriority="73" w:unhideWhenUsed="0"/>
-    <w:lsdException w:name="Light Shading Accent 5" w:semiHidden="0" w:uiPriority="60" w:unhideWhenUsed="0"/>
-    <w:lsdException w:name="Light List Accent 5" w:semiHidden="0" w:uiPriority="61" w:unhideWhenUsed="0"/>
-    <w:lsdException w:name="Light Grid Accent 5" w:semiHidden="0" w:uiPriority="62" w:unhideWhenUsed="0"/>
-    <w:lsdException w:name="Medium Shading 1 Accent 5" w:semiHidden="0" w:uiPriority="63" w:unhideWhenUsed="0"/>
-    <w:lsdException w:name="Medium Shading 2 Accent 5" w:semiHidden="0" w:uiPriority="64" w:unhideWhenUsed="0"/>
-    <w:lsdException w:name="Medium List 1 Accent 5" w:semiHidden="0" w:uiPriority="65" w:unhideWhenUsed="0"/>
-    <w:lsdException w:name="Medium List 2 Accent 5" w:semiHidden="0" w:uiPriority="66" w:unhideWhenUsed="0"/>
-    <w:lsdException w:name="Medium Grid 1 Accent 5" w:semiHidden="0" w:uiPriority="67" w:unhideWhenUsed="0"/>
-    <w:lsdException w:name="Medium Grid 2 Accent 5" w:semiHidden="0" w:uiPriority="68" w:unhideWhenUsed="0"/>
-    <w:lsdException w:name="Medium Grid 3 Accent 5" w:semiHidden="0" w:uiPriority="69" w:unhideWhenUsed="0"/>
-    <w:lsdException w:name="Dark List Accent 5" w:semiHidden="0" w:uiPriority="70" w:unhideWhenUsed="0"/>
-    <w:lsdException w:name="Colorful Shading Accent 5" w:semiHidden="0" w:uiPriority="71" w:unhideWhenUsed="0"/>
-    <w:lsdException w:name="Colorful List Accent 5" w:semiHidden="0" w:uiPriority="72" w:unhideWhenUsed="0"/>
-    <w:lsdException w:name="Colorful Grid Accent 5" w:semiHidden="0" w:uiPriority="73" w:unhideWhenUsed="0"/>
-    <w:lsdException w:name="Light Shading Accent 6" w:semiHidden="0" w:uiPriority="60" w:unhideWhenUsed="0"/>
-    <w:lsdException w:name="Light List Accent 6" w:semiHidden="0" w:uiPriority="61" w:unhideWhenUsed="0"/>
-    <w:lsdException w:name="Light Grid Accent 6" w:semiHidden="0" w:uiPriority="62" w:unhideWhenUsed="0"/>
-    <w:lsdException w:name="Medium Shading 1 Accent 6" w:semiHidden="0" w:uiPriority="63" w:unhideWhenUsed="0"/>
-    <w:lsdException w:name="Medium Shading 2 Accent 6" w:semiHidden="0" w:uiPriority="64" w:unhideWhenUsed="0"/>
-    <w:lsdException w:name="Medium List 1 Accent 6" w:semiHidden="0" w:uiPriority="65" w:unhideWhenUsed="0"/>
-    <w:lsdException w:name="Medium List 2 Accent 6" w:semiHidden="0" w:uiPriority="66" w:unhideWhenUsed="0"/>
-    <w:lsdException w:name="Medium Grid 1 Accent 6" w:semiHidden="0" w:uiPriority="67" w:unhideWhenUsed="0"/>
-    <w:lsdException w:name="Medium Grid 2 Accent 6" w:semiHidden="0" w:uiPriority="68" w:unhideWhenUsed="0"/>
-    <w:lsdException w:name="Medium Grid 3 Accent 6" w:semiHidden="0" w:uiPriority="69" w:unhideWhenUsed="0"/>
-    <w:lsdException w:name="Dark List Accent 6" w:semiHidden="0" w:uiPriority="70" w:unhideWhenUsed="0"/>
-    <w:lsdException w:name="Colorful Shading Accent 6" w:semiHidden="0" w:uiPriority="71" w:unhideWhenUsed="0"/>
-    <w:lsdException w:name="Colorful List Accent 6" w:semiHidden="0" w:uiPriority="72" w:unhideWhenUsed="0"/>
-    <w:lsdException w:name="Colorful Grid Accent 6" w:semiHidden="0" w:uiPriority="73" w:unhideWhenUsed="0"/>
-    <w:lsdException w:name="Subtle Emphasis" w:semiHidden="0" w:uiPriority="19" w:unhideWhenUsed="0" w:qFormat="1"/>
-    <w:lsdException w:name="Intense Emphasis" w:semiHidden="0" w:uiPriority="21" w:unhideWhenUsed="0" w:qFormat="1"/>
-    <w:lsdException w:name="Subtle Reference" w:semiHidden="0" w:uiPriority="31" w:unhideWhenUsed="0" w:qFormat="1"/>
-    <w:lsdException w:name="Intense Reference" w:semiHidden="0" w:uiPriority="32" w:unhideWhenUsed="0" w:qFormat="1"/>
-    <w:lsdException w:name="Book Title" w:semiHidden="0" w:uiPriority="33" w:unhideWhenUsed="0" w:qFormat="1"/>
-    <w:lsdException w:name="Bibliography" w:uiPriority="37"/>
-    <w:lsdException w:name="TOC Heading" w:uiPriority="39" w:qFormat="1"/>
+  <w:latentStyles w:defLockedState="0" w:defUIPriority="99" w:defSemiHidden="0" w:defUnhideWhenUsed="0" w:defQFormat="0" w:count="376">
+    <w:lsdException w:name="Normal" w:uiPriority="0" w:qFormat="1"/>
+    <w:lsdException w:name="heading 1" w:uiPriority="9" w:qFormat="1"/>
+    <w:lsdException w:name="heading 2" w:semiHidden="1" w:uiPriority="9" w:unhideWhenUsed="1" w:qFormat="1"/>
+    <w:lsdException w:name="heading 3" w:semiHidden="1" w:uiPriority="9" w:unhideWhenUsed="1" w:qFormat="1"/>
+    <w:lsdException w:name="heading 4" w:semiHidden="1" w:uiPriority="9" w:unhideWhenUsed="1" w:qFormat="1"/>
+    <w:lsdException w:name="heading 5" w:semiHidden="1" w:uiPriority="9" w:unhideWhenUsed="1" w:qFormat="1"/>
+    <w:lsdException w:name="heading 6" w:semiHidden="1" w:uiPriority="9" w:unhideWhenUsed="1" w:qFormat="1"/>
+    <w:lsdException w:name="heading 7" w:semiHidden="1" w:uiPriority="9" w:unhideWhenUsed="1" w:qFormat="1"/>
+    <w:lsdException w:name="heading 8" w:semiHidden="1" w:uiPriority="9" w:unhideWhenUsed="1" w:qFormat="1"/>
+    <w:lsdException w:name="heading 9" w:semiHidden="1" w:uiPriority="9" w:unhideWhenUsed="1" w:qFormat="1"/>
+    <w:lsdException w:name="index 1" w:semiHidden="1" w:unhideWhenUsed="1"/>
+    <w:lsdException w:name="index 2" w:semiHidden="1" w:unhideWhenUsed="1"/>
+    <w:lsdException w:name="index 3" w:semiHidden="1" w:unhideWhenUsed="1"/>
+    <w:lsdException w:name="index 4" w:semiHidden="1" w:unhideWhenUsed="1"/>
+    <w:lsdException w:name="index 5" w:semiHidden="1" w:unhideWhenUsed="1"/>
+    <w:lsdException w:name="index 6" w:semiHidden="1" w:unhideWhenUsed="1"/>
+    <w:lsdException w:name="index 7" w:semiHidden="1" w:unhideWhenUsed="1"/>
+    <w:lsdException w:name="index 8" w:semiHidden="1" w:unhideWhenUsed="1"/>
+    <w:lsdException w:name="index 9" w:semiHidden="1" w:unhideWhenUsed="1"/>
+    <w:lsdException w:name="toc 1" w:semiHidden="1" w:uiPriority="39" w:unhideWhenUsed="1"/>
+    <w:lsdException w:name="toc 2" w:semiHidden="1" w:uiPriority="39" w:unhideWhenUsed="1"/>
+    <w:lsdException w:name="toc 3" w:semiHidden="1" w:uiPriority="39" w:unhideWhenUsed="1"/>
+    <w:lsdException w:name="toc 4" w:semiHidden="1" w:uiPriority="39" w:unhideWhenUsed="1"/>
+    <w:lsdException w:name="toc 5" w:semiHidden="1" w:uiPriority="39" w:unhideWhenUsed="1"/>
+    <w:lsdException w:name="toc 6" w:semiHidden="1" w:uiPriority="39" w:unhideWhenUsed="1"/>
+    <w:lsdException w:name="toc 7" w:semiHidden="1" w:uiPriority="39" w:unhideWhenUsed="1"/>
+    <w:lsdException w:name="toc 8" w:semiHidden="1" w:uiPriority="39" w:unhideWhenUsed="1"/>
+    <w:lsdException w:name="toc 9" w:semiHidden="1" w:uiPriority="39" w:unhideWhenUsed="1"/>
+    <w:lsdException w:name="Normal Indent" w:semiHidden="1" w:unhideWhenUsed="1"/>
+    <w:lsdException w:name="footnote text" w:semiHidden="1" w:unhideWhenUsed="1"/>
+    <w:lsdException w:name="annotation text" w:semiHidden="1" w:unhideWhenUsed="1"/>
+    <w:lsdException w:name="header" w:semiHidden="1" w:unhideWhenUsed="1"/>
+    <w:lsdException w:name="footer" w:semiHidden="1" w:unhideWhenUsed="1"/>
+    <w:lsdException w:name="index heading" w:semiHidden="1" w:unhideWhenUsed="1"/>
+    <w:lsdException w:name="caption" w:semiHidden="1" w:uiPriority="35" w:unhideWhenUsed="1" w:qFormat="1"/>
+    <w:lsdException w:name="table of figures" w:semiHidden="1" w:unhideWhenUsed="1"/>
+    <w:lsdException w:name="envelope address" w:semiHidden="1" w:unhideWhenUsed="1"/>
+    <w:lsdException w:name="envelope return" w:semiHidden="1" w:unhideWhenUsed="1"/>
+    <w:lsdException w:name="footnote reference" w:semiHidden="1" w:unhideWhenUsed="1"/>
+    <w:lsdException w:name="annotation reference" w:semiHidden="1" w:unhideWhenUsed="1"/>
+    <w:lsdException w:name="line number" w:semiHidden="1" w:unhideWhenUsed="1"/>
+    <w:lsdException w:name="page number" w:semiHidden="1" w:unhideWhenUsed="1"/>
+    <w:lsdException w:name="endnote reference" w:semiHidden="1" w:unhideWhenUsed="1"/>
+    <w:lsdException w:name="endnote text" w:semiHidden="1" w:unhideWhenUsed="1"/>
+    <w:lsdException w:name="table of authorities" w:semiHidden="1" w:unhideWhenUsed="1"/>
+    <w:lsdException w:name="macro" w:semiHidden="1" w:unhideWhenUsed="1"/>
+    <w:lsdException w:name="toa heading" w:semiHidden="1" w:unhideWhenUsed="1"/>
+    <w:lsdException w:name="List" w:semiHidden="1" w:unhideWhenUsed="1"/>
+    <w:lsdException w:name="List Bullet" w:semiHidden="1" w:unhideWhenUsed="1"/>
+    <w:lsdException w:name="List Number" w:semiHidden="1" w:unhideWhenUsed="1"/>
+    <w:lsdException w:name="List 2" w:semiHidden="1" w:unhideWhenUsed="1"/>
+    <w:lsdException w:name="List 3" w:semiHidden="1" w:unhideWhenUsed="1"/>
+    <w:lsdException w:name="List 4" w:semiHidden="1" w:unhideWhenUsed="1"/>
+    <w:lsdException w:name="List 5" w:semiHidden="1" w:unhideWhenUsed="1"/>
+    <w:lsdException w:name="List Bullet 2" w:semiHidden="1" w:unhideWhenUsed="1"/>
+    <w:lsdException w:name="List Bullet 3" w:semiHidden="1" w:unhideWhenUsed="1"/>
+    <w:lsdException w:name="List Bullet 4" w:semiHidden="1" w:unhideWhenUsed="1"/>
+    <w:lsdException w:name="List Bullet 5" w:semiHidden="1" w:unhideWhenUsed="1"/>
+    <w:lsdException w:name="List Number 2" w:semiHidden="1" w:unhideWhenUsed="1"/>
+    <w:lsdException w:name="List Number 3" w:semiHidden="1" w:unhideWhenUsed="1"/>
+    <w:lsdException w:name="List Number 4" w:semiHidden="1" w:unhideWhenUsed="1"/>
+    <w:lsdException w:name="List Number 5" w:semiHidden="1" w:unhideWhenUsed="1"/>
+    <w:lsdException w:name="Title" w:uiPriority="10" w:qFormat="1"/>
+    <w:lsdException w:name="Closing" w:semiHidden="1" w:unhideWhenUsed="1"/>
+    <w:lsdException w:name="Signature" w:semiHidden="1" w:unhideWhenUsed="1"/>
+    <w:lsdException w:name="Default Paragraph Font" w:semiHidden="1" w:uiPriority="1" w:unhideWhenUsed="1"/>
+    <w:lsdException w:name="Body Text" w:semiHidden="1" w:unhideWhenUsed="1"/>
+    <w:lsdException w:name="Body Text Indent" w:semiHidden="1" w:unhideWhenUsed="1"/>
+    <w:lsdException w:name="List Continue" w:semiHidden="1" w:unhideWhenUsed="1"/>
+    <w:lsdException w:name="List Continue 2" w:semiHidden="1" w:unhideWhenUsed="1"/>
+    <w:lsdException w:name="List Continue 3" w:semiHidden="1" w:unhideWhenUsed="1"/>
+    <w:lsdException w:name="List Continue 4" w:semiHidden="1" w:unhideWhenUsed="1"/>
+    <w:lsdException w:name="List Continue 5" w:semiHidden="1" w:unhideWhenUsed="1"/>
+    <w:lsdException w:name="Message Header" w:semiHidden="1" w:unhideWhenUsed="1"/>
+    <w:lsdException w:name="Subtitle" w:uiPriority="11" w:qFormat="1"/>
+    <w:lsdException w:name="Salutation" w:semiHidden="1" w:unhideWhenUsed="1"/>
+    <w:lsdException w:name="Date" w:semiHidden="1" w:unhideWhenUsed="1"/>
+    <w:lsdException w:name="Body Text First Indent" w:semiHidden="1" w:unhideWhenUsed="1"/>
+    <w:lsdException w:name="Body Text First Indent 2" w:semiHidden="1" w:unhideWhenUsed="1"/>
+    <w:lsdException w:name="Note Heading" w:semiHidden="1" w:unhideWhenUsed="1"/>
+    <w:lsdException w:name="Body Text 2" w:semiHidden="1" w:unhideWhenUsed="1"/>
+    <w:lsdException w:name="Body Text 3" w:semiHidden="1" w:unhideWhenUsed="1"/>
+    <w:lsdException w:name="Body Text Indent 2" w:semiHidden="1" w:unhideWhenUsed="1"/>
+    <w:lsdException w:name="Body Text Indent 3" w:semiHidden="1" w:unhideWhenUsed="1"/>
+    <w:lsdException w:name="Block Text" w:semiHidden="1" w:unhideWhenUsed="1"/>
+    <w:lsdException w:name="Hyperlink" w:semiHidden="1" w:unhideWhenUsed="1"/>
+    <w:lsdException w:name="FollowedHyperlink" w:semiHidden="1" w:unhideWhenUsed="1"/>
+    <w:lsdException w:name="Strong" w:uiPriority="22" w:qFormat="1"/>
+    <w:lsdException w:name="Emphasis" w:uiPriority="20" w:qFormat="1"/>
+    <w:lsdException w:name="Document Map" w:semiHidden="1" w:unhideWhenUsed="1"/>
+    <w:lsdException w:name="Plain Text" w:semiHidden="1" w:unhideWhenUsed="1"/>
+    <w:lsdException w:name="E-mail Signature" w:semiHidden="1" w:unhideWhenUsed="1"/>
+    <w:lsdException w:name="HTML Top of Form" w:semiHidden="1" w:unhideWhenUsed="1"/>
+    <w:lsdException w:name="HTML Bottom of Form" w:semiHidden="1" w:unhideWhenUsed="1"/>
+    <w:lsdException w:name="Normal (Web)" w:semiHidden="1" w:unhideWhenUsed="1"/>
+    <w:lsdException w:name="HTML Acronym" w:semiHidden="1" w:unhideWhenUsed="1"/>
+    <w:lsdException w:name="HTML Address" w:semiHidden="1" w:unhideWhenUsed="1"/>
+    <w:lsdException w:name="HTML Cite" w:semiHidden="1" w:unhideWhenUsed="1"/>
+    <w:lsdException w:name="HTML Code" w:semiHidden="1" w:unhideWhenUsed="1"/>
+    <w:lsdException w:name="HTML Definition" w:semiHidden="1" w:unhideWhenUsed="1"/>
+    <w:lsdException w:name="HTML Keyboard" w:semiHidden="1" w:unhideWhenUsed="1"/>
+    <w:lsdException w:name="HTML Preformatted" w:semiHidden="1" w:unhideWhenUsed="1"/>
+    <w:lsdException w:name="HTML Sample" w:semiHidden="1" w:unhideWhenUsed="1"/>
+    <w:lsdException w:name="HTML Typewriter" w:semiHidden="1" w:unhideWhenUsed="1"/>
+    <w:lsdException w:name="HTML Variable" w:semiHidden="1" w:unhideWhenUsed="1"/>
+    <w:lsdException w:name="Normal Table" w:semiHidden="1" w:unhideWhenUsed="1"/>
+    <w:lsdException w:name="annotation subject" w:semiHidden="1" w:unhideWhenUsed="1"/>
+    <w:lsdException w:name="No List" w:semiHidden="1" w:unhideWhenUsed="1"/>
+    <w:lsdException w:name="Outline List 1" w:semiHidden="1" w:unhideWhenUsed="1"/>
+    <w:lsdException w:name="Outline List 2" w:semiHidden="1" w:unhideWhenUsed="1"/>
+    <w:lsdException w:name="Outline List 3" w:semiHidden="1" w:unhideWhenUsed="1"/>
+    <w:lsdException w:name="Table Simple 1" w:semiHidden="1" w:unhideWhenUsed="1"/>
+    <w:lsdException w:name="Table Simple 2" w:semiHidden="1" w:unhideWhenUsed="1"/>
+    <w:lsdException w:name="Table Simple 3" w:semiHidden="1" w:unhideWhenUsed="1"/>
+    <w:lsdException w:name="Table Classic 1" w:semiHidden="1" w:unhideWhenUsed="1"/>
+    <w:lsdException w:name="Table Classic 2" w:semiHidden="1" w:unhideWhenUsed="1"/>
+    <w:lsdException w:name="Table Classic 3" w:semiHidden="1" w:unhideWhenUsed="1"/>
+    <w:lsdException w:name="Table Classic 4" w:semiHidden="1" w:unhideWhenUsed="1"/>
+    <w:lsdException w:name="Table Colorful 1" w:semiHidden="1" w:unhideWhenUsed="1"/>
+    <w:lsdException w:name="Table Colorful 2" w:semiHidden="1" w:unhideWhenUsed="1"/>
+    <w:lsdException w:name="Table Colorful 3" w:semiHidden="1" w:unhideWhenUsed="1"/>
+    <w:lsdException w:name="Table Columns 1" w:semiHidden="1" w:unhideWhenUsed="1"/>
+    <w:lsdException w:name="Table Columns 2" w:semiHidden="1" w:unhideWhenUsed="1"/>
+    <w:lsdException w:name="Table Columns 3" w:semiHidden="1" w:unhideWhenUsed="1"/>
+    <w:lsdException w:name="Table Columns 4" w:semiHidden="1" w:unhideWhenUsed="1"/>
+    <w:lsdException w:name="Table Columns 5" w:semiHidden="1" w:unhideWhenUsed="1"/>
+    <w:lsdException w:name="Table Grid 1" w:semiHidden="1" w:unhideWhenUsed="1"/>
+    <w:lsdException w:name="Table Grid 2" w:semiHidden="1" w:unhideWhenUsed="1"/>
+    <w:lsdException w:name="Table Grid 3" w:semiHidden="1" w:unhideWhenUsed="1"/>
+    <w:lsdException w:name="Table Grid 4" w:semiHidden="1" w:unhideWhenUsed="1"/>
+    <w:lsdException w:name="Table Grid 5" w:semiHidden="1" w:unhideWhenUsed="1"/>
+    <w:lsdException w:name="Table Grid 6" w:semiHidden="1" w:unhideWhenUsed="1"/>
+    <w:lsdException w:name="Table Grid 7" w:semiHidden="1" w:unhideWhenUsed="1"/>
+    <w:lsdException w:name="Table Grid 8" w:semiHidden="1" w:unhideWhenUsed="1"/>
+    <w:lsdException w:name="Table List 1" w:semiHidden="1" w:unhideWhenUsed="1"/>
+    <w:lsdException w:name="Table List 2" w:semiHidden="1" w:unhideWhenUsed="1"/>
+    <w:lsdException w:name="Table List 3" w:semiHidden="1" w:unhideWhenUsed="1"/>
+    <w:lsdException w:name="Table List 4" w:semiHidden="1" w:unhideWhenUsed="1"/>
+    <w:lsdException w:name="Table List 5" w:semiHidden="1" w:unhideWhenUsed="1"/>
+    <w:lsdException w:name="Table List 6" w:semiHidden="1" w:unhideWhenUsed="1"/>
+    <w:lsdException w:name="Table List 7" w:semiHidden="1" w:unhideWhenUsed="1"/>
+    <w:lsdException w:name="Table List 8" w:semiHidden="1" w:unhideWhenUsed="1"/>
+    <w:lsdException w:name="Table 3D effects 1" w:semiHidden="1" w:unhideWhenUsed="1"/>
+    <w:lsdException w:name="Table 3D effects 2" w:semiHidden="1" w:unhideWhenUsed="1"/>
+    <w:lsdException w:name="Table 3D effects 3" w:semiHidden="1" w:unhideWhenUsed="1"/>
+    <w:lsdException w:name="Table Contemporary" w:semiHidden="1" w:unhideWhenUsed="1"/>
+    <w:lsdException w:name="Table Elegant" w:semiHidden="1" w:unhideWhenUsed="1"/>
+    <w:lsdException w:name="Table Professional" w:semiHidden="1" w:unhideWhenUsed="1"/>
+    <w:lsdException w:name="Table Subtle 1" w:semiHidden="1" w:unhideWhenUsed="1"/>
+    <w:lsdException w:name="Table Subtle 2" w:semiHidden="1" w:unhideWhenUsed="1"/>
+    <w:lsdException w:name="Table Web 1" w:semiHidden="1" w:unhideWhenUsed="1"/>
+    <w:lsdException w:name="Table Web 2" w:semiHidden="1" w:unhideWhenUsed="1"/>
+    <w:lsdException w:name="Table Web 3" w:semiHidden="1" w:unhideWhenUsed="1"/>
+    <w:lsdException w:name="Balloon Text" w:semiHidden="1" w:unhideWhenUsed="1"/>
+    <w:lsdException w:name="Table Grid" w:uiPriority="59"/>
+    <w:lsdException w:name="Table Theme" w:semiHidden="1" w:unhideWhenUsed="1"/>
+    <w:lsdException w:name="Placeholder Text" w:semiHidden="1"/>
+    <w:lsdException w:name="No Spacing" w:uiPriority="1" w:qFormat="1"/>
+    <w:lsdException w:name="Light Shading" w:uiPriority="60"/>
+    <w:lsdException w:name="Light List" w:uiPriority="61"/>
+    <w:lsdException w:name="Light Grid" w:uiPriority="62"/>
+    <w:lsdException w:name="Medium Shading 1" w:uiPriority="63"/>
+    <w:lsdException w:name="Medium Shading 2" w:uiPriority="64"/>
+    <w:lsdException w:name="Medium List 1" w:uiPriority="65"/>
+    <w:lsdException w:name="Medium List 2" w:uiPriority="66"/>
+    <w:lsdException w:name="Medium Grid 1" w:uiPriority="67"/>
+    <w:lsdException w:name="Medium Grid 2" w:uiPriority="68"/>
+    <w:lsdException w:name="Medium Grid 3" w:uiPriority="69"/>
+    <w:lsdException w:name="Dark List" w:uiPriority="70"/>
+    <w:lsdException w:name="Colorful Shading" w:uiPriority="71"/>
+    <w:lsdException w:name="Colorful List" w:uiPriority="72"/>
+    <w:lsdException w:name="Colorful Grid" w:uiPriority="73"/>
+    <w:lsdException w:name="Light Shading Accent 1" w:uiPriority="60"/>
+    <w:lsdException w:name="Light List Accent 1" w:uiPriority="61"/>
+    <w:lsdException w:name="Light Grid Accent 1" w:uiPriority="62"/>
+    <w:lsdException w:name="Medium Shading 1 Accent 1" w:uiPriority="63"/>
+    <w:lsdException w:name="Medium Shading 2 Accent 1" w:uiPriority="64"/>
+    <w:lsdException w:name="Medium List 1 Accent 1" w:uiPriority="65"/>
+    <w:lsdException w:name="Revision" w:semiHidden="1"/>
+    <w:lsdException w:name="List Paragraph" w:uiPriority="34" w:qFormat="1"/>
+    <w:lsdException w:name="Quote" w:uiPriority="29" w:qFormat="1"/>
+    <w:lsdException w:name="Intense Quote" w:uiPriority="30" w:qFormat="1"/>
+    <w:lsdException w:name="Medium List 2 Accent 1" w:uiPriority="66"/>
+    <w:lsdException w:name="Medium Grid 1 Accent 1" w:uiPriority="67"/>
+    <w:lsdException w:name="Medium Grid 2 Accent 1" w:uiPriority="68"/>
+    <w:lsdException w:name="Medium Grid 3 Accent 1" w:uiPriority="69"/>
+    <w:lsdException w:name="Dark List Accent 1" w:uiPriority="70"/>
+    <w:lsdException w:name="Colorful Shading Accent 1" w:uiPriority="71"/>
+    <w:lsdException w:name="Colorful List Accent 1" w:uiPriority="72"/>
+    <w:lsdException w:name="Colorful Grid Accent 1" w:uiPriority="73"/>
+    <w:lsdException w:name="Light Shading Accent 2" w:uiPriority="60"/>
+    <w:lsdException w:name="Light List Accent 2" w:uiPriority="61"/>
+    <w:lsdException w:name="Light Grid Accent 2" w:uiPriority="62"/>
+    <w:lsdException w:name="Medium Shading 1 Accent 2" w:uiPriority="63"/>
+    <w:lsdException w:name="Medium Shading 2 Accent 2" w:uiPriority="64"/>
+    <w:lsdException w:name="Medium List 1 Accent 2" w:uiPriority="65"/>
+    <w:lsdException w:name="Medium List 2 Accent 2" w:uiPriority="66"/>
+    <w:lsdException w:name="Medium Grid 1 Accent 2" w:uiPriority="67"/>
+    <w:lsdException w:name="Medium Grid 2 Accent 2" w:uiPriority="68"/>
+    <w:lsdException w:name="Medium Grid 3 Accent 2" w:uiPriority="69"/>
+    <w:lsdException w:name="Dark List Accent 2" w:uiPriority="70"/>
+    <w:lsdException w:name="Colorful Shading Accent 2" w:uiPriority="71"/>
+    <w:lsdException w:name="Colorful List Accent 2" w:uiPriority="72"/>
+    <w:lsdException w:name="Colorful Grid Accent 2" w:uiPriority="73"/>
+    <w:lsdException w:name="Light Shading Accent 3" w:uiPriority="60"/>
+    <w:lsdException w:name="Light List Accent 3" w:uiPriority="61"/>
+    <w:lsdException w:name="Light Grid Accent 3" w:uiPriority="62"/>
+    <w:lsdException w:name="Medium Shading 1 Accent 3" w:uiPriority="63"/>
+    <w:lsdException w:name="Medium Shading 2 Accent 3" w:uiPriority="64"/>
+    <w:lsdException w:name="Medium List 1 Accent 3" w:uiPriority="65"/>
+    <w:lsdException w:name="Medium List 2 Accent 3" w:uiPriority="66"/>
+    <w:lsdException w:name="Medium Grid 1 Accent 3" w:uiPriority="67"/>
+    <w:lsdException w:name="Medium Grid 2 Accent 3" w:uiPriority="68"/>
+    <w:lsdException w:name="Medium Grid 3 Accent 3" w:uiPriority="69"/>
+    <w:lsdException w:name="Dark List Accent 3" w:uiPriority="70"/>
+    <w:lsdException w:name="Colorful Shading Accent 3" w:uiPriority="71"/>
+    <w:lsdException w:name="Colorful List Accent 3" w:uiPriority="72"/>
+    <w:lsdException w:name="Colorful Grid Accent 3" w:uiPriority="73"/>
+    <w:lsdException w:name="Light Shading Accent 4" w:uiPriority="60"/>
+    <w:lsdException w:name="Light List Accent 4" w:uiPriority="61"/>
+    <w:lsdException w:name="Light Grid Accent 4" w:uiPriority="62"/>
+    <w:lsdException w:name="Medium Shading 1 Accent 4" w:uiPriority="63"/>
+    <w:lsdException w:name="Medium Shading 2 Accent 4" w:uiPriority="64"/>
+    <w:lsdException w:name="Medium List 1 Accent 4" w:uiPriority="65"/>
+    <w:lsdException w:name="Medium List 2 Accent 4" w:uiPriority="66"/>
+    <w:lsdException w:name="Medium Grid 1 Accent 4" w:uiPriority="67"/>
+    <w:lsdException w:name="Medium Grid 2 Accent 4" w:uiPriority="68"/>
+    <w:lsdException w:name="Medium Grid 3 Accent 4" w:uiPriority="69"/>
+    <w:lsdException w:name="Dark List Accent 4" w:uiPriority="70"/>
+    <w:lsdException w:name="Colorful Shading Accent 4" w:uiPriority="71"/>
+    <w:lsdException w:name="Colorful List Accent 4" w:uiPriority="72"/>
+    <w:lsdException w:name="Colorful Grid Accent 4" w:uiPriority="73"/>
+    <w:lsdException w:name="Light Shading Accent 5" w:uiPriority="60"/>
+    <w:lsdException w:name="Light List Accent 5" w:uiPriority="61"/>
+    <w:lsdException w:name="Light Grid Accent 5" w:uiPriority="62"/>
+    <w:lsdException w:name="Medium Shading 1 Accent 5" w:uiPriority="63"/>
+    <w:lsdException w:name="Medium Shading 2 Accent 5" w:uiPriority="64"/>
+    <w:lsdException w:name="Medium List 1 Accent 5" w:uiPriority="65"/>
+    <w:lsdException w:name="Medium List 2 Accent 5" w:uiPriority="66"/>
+    <w:lsdException w:name="Medium Grid 1 Accent 5" w:uiPriority="67"/>
+    <w:lsdException w:name="Medium Grid 2 Accent 5" w:uiPriority="68"/>
+    <w:lsdException w:name="Medium Grid 3 Accent 5" w:uiPriority="69"/>
+    <w:lsdException w:name="Dark List Accent 5" w:uiPriority="70"/>
+    <w:lsdException w:name="Colorful Shading Accent 5" w:uiPriority="71"/>
+    <w:lsdException w:name="Colorful List Accent 5" w:uiPriority="72"/>
+    <w:lsdException w:name="Colorful Grid Accent 5" w:uiPriority="73"/>
+    <w:lsdException w:name="Light Shading Accent 6" w:uiPriority="60"/>
+    <w:lsdException w:name="Light List Accent 6" w:uiPriority="61"/>
+    <w:lsdException w:name="Light Grid Accent 6" w:uiPriority="62"/>
+    <w:lsdException w:name="Medium Shading 1 Accent 6" w:uiPriority="63"/>
+    <w:lsdException w:name="Medium Shading 2 Accent 6" w:uiPriority="64"/>
+    <w:lsdException w:name="Medium List 1 Accent 6" w:uiPriority="65"/>
+    <w:lsdException w:name="Medium List 2 Accent 6" w:uiPriority="66"/>
+    <w:lsdException w:name="Medium Grid 1 Accent 6" w:uiPriority="67"/>
+    <w:lsdException w:name="Medium Grid 2 Accent 6" w:uiPriority="68"/>
+    <w:lsdException w:name="Medium Grid 3 Accent 6" w:uiPriority="69"/>
+    <w:lsdException w:name="Dark List Accent 6" w:uiPriority="70"/>
+    <w:lsdException w:name="Colorful Shading Accent 6" w:uiPriority="71"/>
+    <w:lsdException w:name="Colorful List Accent 6" w:uiPriority="72"/>
+    <w:lsdException w:name="Colorful Grid Accent 6" w:uiPriority="73"/>
+    <w:lsdException w:name="Subtle Emphasis" w:uiPriority="19" w:qFormat="1"/>
+    <w:lsdException w:name="Intense Emphasis" w:uiPriority="21" w:qFormat="1"/>
+    <w:lsdException w:name="Subtle Reference" w:uiPriority="31" w:qFormat="1"/>
+    <w:lsdException w:name="Intense Reference" w:uiPriority="32" w:qFormat="1"/>
+    <w:lsdException w:name="Book Title" w:uiPriority="33" w:qFormat="1"/>
+    <w:lsdException w:name="Bibliography" w:semiHidden="1" w:uiPriority="37" w:unhideWhenUsed="1"/>
+    <w:lsdException w:name="TOC Heading" w:semiHidden="1" w:uiPriority="39" w:unhideWhenUsed="1" w:qFormat="1"/>
+    <w:lsdException w:name="Plain Table 1" w:uiPriority="41"/>
+    <w:lsdException w:name="Plain Table 2" w:uiPriority="42"/>
+    <w:lsdException w:name="Plain Table 3" w:uiPriority="43"/>
+    <w:lsdException w:name="Plain Table 4" w:uiPriority="44"/>
+    <w:lsdException w:name="Plain Table 5" w:uiPriority="45"/>
+    <w:lsdException w:name="Grid Table Light" w:uiPriority="40"/>
+    <w:lsdException w:name="Grid Table 1 Light" w:uiPriority="46"/>
+    <w:lsdException w:name="Grid Table 2" w:uiPriority="47"/>
+    <w:lsdException w:name="Grid Table 3" w:uiPriority="48"/>
+    <w:lsdException w:name="Grid Table 4" w:uiPriority="49"/>
+    <w:lsdException w:name="Grid Table 5 Dark" w:uiPriority="50"/>
+    <w:lsdException w:name="Grid Table 6 Colorful" w:uiPriority="51"/>
+    <w:lsdException w:name="Grid Table 7 Colorful" w:uiPriority="52"/>
+    <w:lsdException w:name="Grid Table 1 Light Accent 1" w:uiPriority="46"/>
+    <w:lsdException w:name="Grid Table 2 Accent 1" w:uiPriority="47"/>
+    <w:lsdException w:name="Grid Table 3 Accent 1" w:uiPriority="48"/>
+    <w:lsdException w:name="Grid Table 4 Accent 1" w:uiPriority="49"/>
+    <w:lsdException w:name="Grid Table 5 Dark Accent 1" w:uiPriority="50"/>
+    <w:lsdException w:name="Grid Table 6 Colorful Accent 1" w:uiPriority="51"/>
+    <w:lsdException w:name="Grid Table 7 Colorful Accent 1" w:uiPriority="52"/>
+    <w:lsdException w:name="Grid Table 1 Light Accent 2" w:uiPriority="46"/>
+    <w:lsdException w:name="Grid Table 2 Accent 2" w:uiPriority="47"/>
+    <w:lsdException w:name="Grid Table 3 Accent 2" w:uiPriority="48"/>
+    <w:lsdException w:name="Grid Table 4 Accent 2" w:uiPriority="49"/>
+    <w:lsdException w:name="Grid Table 5 Dark Accent 2" w:uiPriority="50"/>
+    <w:lsdException w:name="Grid Table 6 Colorful Accent 2" w:uiPriority="51"/>
+    <w:lsdException w:name="Grid Table 7 Colorful Accent 2" w:uiPriority="52"/>
+    <w:lsdException w:name="Grid Table 1 Light Accent 3" w:uiPriority="46"/>
+    <w:lsdException w:name="Grid Table 2 Accent 3" w:uiPriority="47"/>
+    <w:lsdException w:name="Grid Table 3 Accent 3" w:uiPriority="48"/>
+    <w:lsdException w:name="Grid Table 4 Accent 3" w:uiPriority="49"/>
+    <w:lsdException w:name="Grid Table 5 Dark Accent 3" w:uiPriority="50"/>
+    <w:lsdException w:name="Grid Table 6 Colorful Accent 3" w:uiPriority="51"/>
+    <w:lsdException w:name="Grid Table 7 Colorful Accent 3" w:uiPriority="52"/>
+    <w:lsdException w:name="Grid Table 1 Light Accent 4" w:uiPriority="46"/>
+    <w:lsdException w:name="Grid Table 2 Accent 4" w:uiPriority="47"/>
+    <w:lsdException w:name="Grid Table 3 Accent 4" w:uiPriority="48"/>
+    <w:lsdException w:name="Grid Table 4 Accent 4" w:uiPriority="49"/>
+    <w:lsdException w:name="Grid Table 5 Dark Accent 4" w:uiPriority="50"/>
+    <w:lsdException w:name="Grid Table 6 Colorful Accent 4" w:uiPriority="51"/>
+    <w:lsdException w:name="Grid Table 7 Colorful Accent 4" w:uiPriority="52"/>
+    <w:lsdException w:name="Grid Table 1 Light Accent 5" w:uiPriority="46"/>
+    <w:lsdException w:name="Grid Table 2 Accent 5" w:uiPriority="47"/>
+    <w:lsdException w:name="Grid Table 3 Accent 5" w:uiPriority="48"/>
+    <w:lsdException w:name="Grid Table 4 Accent 5" w:uiPriority="49"/>
+    <w:lsdException w:name="Grid Table 5 Dark Accent 5" w:uiPriority="50"/>
+    <w:lsdException w:name="Grid Table 6 Colorful Accent 5" w:uiPriority="51"/>
+    <w:lsdException w:name="Grid Table 7 Colorful Accent 5" w:uiPriority="52"/>
+    <w:lsdException w:name="Grid Table 1 Light Accent 6" w:uiPriority="46"/>
+    <w:lsdException w:name="Grid Table 2 Accent 6" w:uiPriority="47"/>
+    <w:lsdException w:name="Grid Table 3 Accent 6" w:uiPriority="48"/>
+    <w:lsdException w:name="Grid Table 4 Accent 6" w:uiPriority="49"/>
+    <w:lsdException w:name="Grid Table 5 Dark Accent 6" w:uiPriority="50"/>
+    <w:lsdException w:name="Grid Table 6 Colorful Accent 6" w:uiPriority="51"/>
+    <w:lsdException w:name="Grid Table 7 Colorful Accent 6" w:uiPriority="52"/>
+    <w:lsdException w:name="List Table 1 Light" w:uiPriority="46"/>
+    <w:lsdException w:name="List Table 2" w:uiPriority="47"/>
+    <w:lsdException w:name="List Table 3" w:uiPriority="48"/>
+    <w:lsdException w:name="List Table 4" w:uiPriority="49"/>
+    <w:lsdException w:name="List Table 5 Dark" w:uiPriority="50"/>
+    <w:lsdException w:name="List Table 6 Colorful" w:uiPriority="51"/>
+    <w:lsdException w:name="List Table 7 Colorful" w:uiPriority="52"/>
+    <w:lsdException w:name="List Table 1 Light Accent 1" w:uiPriority="46"/>
+    <w:lsdException w:name="List Table 2 Accent 1" w:uiPriority="47"/>
+    <w:lsdException w:name="List Table 3 Accent 1" w:uiPriority="48"/>
+    <w:lsdException w:name="List Table 4 Accent 1" w:uiPriority="49"/>
+    <w:lsdException w:name="List Table 5 Dark Accent 1" w:uiPriority="50"/>
+    <w:lsdException w:name="List Table 6 Colorful Accent 1" w:uiPriority="51"/>
+    <w:lsdException w:name="List Table 7 Colorful Accent 1" w:uiPriority="52"/>
+    <w:lsdException w:name="List Table 1 Light Accent 2" w:uiPriority="46"/>
+    <w:lsdException w:name="List Table 2 Accent 2" w:uiPriority="47"/>
+    <w:lsdException w:name="List Table 3 Accent 2" w:uiPriority="48"/>
+    <w:lsdException w:name="List Table 4 Accent 2" w:uiPriority="49"/>
+    <w:lsdException w:name="List Table 5 Dark Accent 2" w:uiPriority="50"/>
+    <w:lsdException w:name="List Table 6 Colorful Accent 2" w:uiPriority="51"/>
+    <w:lsdException w:name="List Table 7 Colorful Accent 2" w:uiPriority="52"/>
+    <w:lsdException w:name="List Table 1 Light Accent 3" w:uiPriority="46"/>
+    <w:lsdException w:name="List Table 2 Accent 3" w:uiPriority="47"/>
+    <w:lsdException w:name="List Table 3 Accent 3" w:uiPriority="48"/>
+    <w:lsdException w:name="List Table 4 Accent 3" w:uiPriority="49"/>
+    <w:lsdException w:name="List Table 5 Dark Accent 3" w:uiPriority="50"/>
+    <w:lsdException w:name="List Table 6 Colorful Accent 3" w:uiPriority="51"/>
+    <w:lsdException w:name="List Table 7 Colorful Accent 3" w:uiPriority="52"/>
+    <w:lsdException w:name="List Table 1 Light Accent 4" w:uiPriority="46"/>
+    <w:lsdException w:name="List Table 2 Accent 4" w:uiPriority="47"/>
+    <w:lsdException w:name="List Table 3 Accent 4" w:uiPriority="48"/>
+    <w:lsdException w:name="List Table 4 Accent 4" w:uiPriority="49"/>
+    <w:lsdException w:name="List Table 5 Dark Accent 4" w:uiPriority="50"/>
+    <w:lsdException w:name="List Table 6 Colorful Accent 4" w:uiPriority="51"/>
+    <w:lsdException w:name="List Table 7 Colorful Accent 4" w:uiPriority="52"/>
+    <w:lsdException w:name="List Table 1 Light Accent 5" w:uiPriority="46"/>
+    <w:lsdException w:name="List Table 2 Accent 5" w:uiPriority="47"/>
+    <w:lsdException w:name="List Table 3 Accent 5" w:uiPriority="48"/>
+    <w:lsdException w:name="List Table 4 Accent 5" w:uiPriority="49"/>
+    <w:lsdException w:name="List Table 5 Dark Accent 5" w:uiPriority="50"/>
+    <w:lsdException w:name="List Table 6 Colorful Accent 5" w:uiPriority="51"/>
+    <w:lsdException w:name="List Table 7 Colorful Accent 5" w:uiPriority="52"/>
+    <w:lsdException w:name="List Table 1 Light Accent 6" w:uiPriority="46"/>
+    <w:lsdException w:name="List Table 2 Accent 6" w:uiPriority="47"/>
+    <w:lsdException w:name="List Table 3 Accent 6" w:uiPriority="48"/>
+    <w:lsdException w:name="List Table 4 Accent 6" w:uiPriority="49"/>
+    <w:lsdException w:name="List Table 5 Dark Accent 6" w:uiPriority="50"/>
+    <w:lsdException w:name="List Table 6 Colorful Accent 6" w:uiPriority="51"/>
+    <w:lsdException w:name="List Table 7 Colorful Accent 6" w:uiPriority="52"/>
+    <w:lsdException w:name="Mention" w:semiHidden="1" w:unhideWhenUsed="1"/>
+    <w:lsdException w:name="Smart Hyperlink" w:semiHidden="1" w:unhideWhenUsed="1"/>
+    <w:lsdException w:name="Hashtag" w:semiHidden="1" w:unhideWhenUsed="1"/>
+    <w:lsdException w:name="Unresolved Mention" w:semiHidden="1" w:unhideWhenUsed="1"/>
+    <w:lsdException w:name="Smart Link" w:semiHidden="1" w:unhideWhenUsed="1"/>
   </w:latentStyles>
   <w:style w:type="paragraph" w:default="1" w:styleId="Normal">
     <w:name w:val="Normal"/>
@@ -1841,8 +2552,8 @@
   </w:style>
   <w:style w:type="paragraph" w:styleId="Titre1">
     <w:name w:val="heading 1"/>
-    <w:basedOn w:val="normal0"/>
-    <w:next w:val="normal0"/>
+    <w:basedOn w:val="Normal1"/>
+    <w:next w:val="Normal1"/>
     <w:rsid w:val="002C1692"/>
     <w:pPr>
       <w:keepNext/>
@@ -1859,8 +2570,8 @@
   </w:style>
   <w:style w:type="paragraph" w:styleId="Titre2">
     <w:name w:val="heading 2"/>
-    <w:basedOn w:val="normal0"/>
-    <w:next w:val="normal0"/>
+    <w:basedOn w:val="Normal1"/>
+    <w:next w:val="Normal1"/>
     <w:rsid w:val="002C1692"/>
     <w:pPr>
       <w:keepNext/>
@@ -1877,8 +2588,8 @@
   </w:style>
   <w:style w:type="paragraph" w:styleId="Titre3">
     <w:name w:val="heading 3"/>
-    <w:basedOn w:val="normal0"/>
-    <w:next w:val="normal0"/>
+    <w:basedOn w:val="Normal1"/>
+    <w:next w:val="Normal1"/>
     <w:rsid w:val="002C1692"/>
     <w:pPr>
       <w:keepNext/>
@@ -1894,8 +2605,8 @@
   </w:style>
   <w:style w:type="paragraph" w:styleId="Titre4">
     <w:name w:val="heading 4"/>
-    <w:basedOn w:val="normal0"/>
-    <w:next w:val="normal0"/>
+    <w:basedOn w:val="Normal1"/>
+    <w:next w:val="Normal1"/>
     <w:rsid w:val="002C1692"/>
     <w:pPr>
       <w:keepNext/>
@@ -1910,8 +2621,8 @@
   </w:style>
   <w:style w:type="paragraph" w:styleId="Titre5">
     <w:name w:val="heading 5"/>
-    <w:basedOn w:val="normal0"/>
-    <w:next w:val="normal0"/>
+    <w:basedOn w:val="Normal1"/>
+    <w:next w:val="Normal1"/>
     <w:rsid w:val="002C1692"/>
     <w:pPr>
       <w:keepNext/>
@@ -1925,8 +2636,8 @@
   </w:style>
   <w:style w:type="paragraph" w:styleId="Titre6">
     <w:name w:val="heading 6"/>
-    <w:basedOn w:val="normal0"/>
-    <w:next w:val="normal0"/>
+    <w:basedOn w:val="Normal1"/>
+    <w:next w:val="Normal1"/>
     <w:rsid w:val="002C1692"/>
     <w:pPr>
       <w:keepNext/>
@@ -1950,7 +2661,6 @@
     <w:uiPriority w:val="99"/>
     <w:semiHidden/>
     <w:unhideWhenUsed/>
-    <w:qFormat/>
     <w:tblPr>
       <w:tblInd w:w="0" w:type="dxa"/>
       <w:tblCellMar>
@@ -1967,8 +2677,8 @@
     <w:semiHidden/>
     <w:unhideWhenUsed/>
   </w:style>
-  <w:style w:type="paragraph" w:customStyle="1" w:styleId="normal0">
-    <w:name w:val="normal"/>
+  <w:style w:type="paragraph" w:customStyle="1" w:styleId="Normal1">
+    <w:name w:val="Normal1"/>
     <w:rsid w:val="002C1692"/>
   </w:style>
   <w:style w:type="table" w:customStyle="1" w:styleId="TableNormal">
@@ -2142,7 +2852,7 @@
       <w:szCs w:val="24"/>
     </w:rPr>
   </w:style>
-  <w:style w:type="character" w:styleId="Emphaseple">
+  <w:style w:type="character" w:styleId="Accentuationlgre">
     <w:name w:val="Subtle Emphasis"/>
     <w:uiPriority w:val="19"/>
     <w:qFormat/>
@@ -2195,7 +2905,7 @@
       <w:color w:val="156082" w:themeColor="accent1"/>
     </w:rPr>
   </w:style>
-  <w:style w:type="character" w:styleId="Rfrenceple">
+  <w:style w:type="character" w:styleId="Rfrencelgre">
     <w:name w:val="Subtle Reference"/>
     <w:uiPriority w:val="31"/>
     <w:qFormat/>
@@ -2218,9 +2928,9 @@
       <w:spacing w:val="5"/>
     </w:rPr>
   </w:style>
-  <w:style w:type="paragraph" w:customStyle="1" w:styleId="Footnotetext">
-    <w:name w:val="Footnote text"/>
-    <w:basedOn w:val="normal0"/>
+  <w:style w:type="paragraph" w:customStyle="1" w:styleId="Notedebasdepage1">
+    <w:name w:val="Note de bas de page1"/>
+    <w:basedOn w:val="Normal1"/>
     <w:link w:val="FootnoteTextChar"/>
     <w:uiPriority w:val="99"/>
     <w:semiHidden/>
@@ -2236,7 +2946,7 @@
   </w:style>
   <w:style w:type="character" w:customStyle="1" w:styleId="FootnoteTextChar">
     <w:name w:val="Footnote Text Char"/>
-    <w:link w:val="Footnotetext"/>
+    <w:link w:val="Notedebasdepage1"/>
     <w:uiPriority w:val="99"/>
     <w:semiHidden/>
     <w:rsid w:val="002C1692"/>
@@ -2245,8 +2955,8 @@
       <w:szCs w:val="20"/>
     </w:rPr>
   </w:style>
-  <w:style w:type="character" w:customStyle="1" w:styleId="Footnotereference">
-    <w:name w:val="Footnote reference"/>
+  <w:style w:type="character" w:customStyle="1" w:styleId="Appelnotedebasdep1">
+    <w:name w:val="Appel note de bas de p.1"/>
     <w:uiPriority w:val="99"/>
     <w:semiHidden/>
     <w:unhideWhenUsed/>
@@ -2255,9 +2965,9 @@
       <w:vertAlign w:val="superscript"/>
     </w:rPr>
   </w:style>
-  <w:style w:type="paragraph" w:customStyle="1" w:styleId="Endnotetext">
-    <w:name w:val="Endnote text"/>
-    <w:basedOn w:val="normal0"/>
+  <w:style w:type="paragraph" w:customStyle="1" w:styleId="Notedefin1">
+    <w:name w:val="Note de fin1"/>
+    <w:basedOn w:val="Normal1"/>
     <w:link w:val="EndnoteTextChar"/>
     <w:uiPriority w:val="99"/>
     <w:semiHidden/>
@@ -2273,7 +2983,7 @@
   </w:style>
   <w:style w:type="character" w:customStyle="1" w:styleId="EndnoteTextChar">
     <w:name w:val="Endnote Text Char"/>
-    <w:link w:val="Endnotetext"/>
+    <w:link w:val="Notedefin1"/>
     <w:uiPriority w:val="99"/>
     <w:semiHidden/>
     <w:rsid w:val="002C1692"/>
@@ -2282,8 +2992,8 @@
       <w:szCs w:val="20"/>
     </w:rPr>
   </w:style>
-  <w:style w:type="character" w:customStyle="1" w:styleId="Endnotereference">
-    <w:name w:val="Endnote reference"/>
+  <w:style w:type="character" w:customStyle="1" w:styleId="Appeldenotedefin1">
+    <w:name w:val="Appel de note de fin1"/>
     <w:uiPriority w:val="99"/>
     <w:semiHidden/>
     <w:unhideWhenUsed/>
@@ -2294,7 +3004,7 @@
   </w:style>
   <w:style w:type="paragraph" w:styleId="Textebrut">
     <w:name w:val="Plain Text"/>
-    <w:basedOn w:val="normal0"/>
+    <w:basedOn w:val="Normal1"/>
     <w:link w:val="TextebrutCar"/>
     <w:uiPriority w:val="99"/>
     <w:semiHidden/>
@@ -2320,9 +3030,9 @@
       <w:szCs w:val="21"/>
     </w:rPr>
   </w:style>
-  <w:style w:type="paragraph" w:customStyle="1" w:styleId="Header">
-    <w:name w:val="Header"/>
-    <w:basedOn w:val="normal0"/>
+  <w:style w:type="paragraph" w:customStyle="1" w:styleId="En-tte1">
+    <w:name w:val="En-tête1"/>
+    <w:basedOn w:val="Normal1"/>
     <w:link w:val="HeaderChar"/>
     <w:uiPriority w:val="99"/>
     <w:unhideWhenUsed/>
@@ -2333,13 +3043,13 @@
   </w:style>
   <w:style w:type="character" w:customStyle="1" w:styleId="HeaderChar">
     <w:name w:val="Header Char"/>
-    <w:link w:val="Header"/>
+    <w:link w:val="En-tte1"/>
     <w:uiPriority w:val="99"/>
     <w:rsid w:val="002C1692"/>
   </w:style>
-  <w:style w:type="paragraph" w:customStyle="1" w:styleId="Footer">
-    <w:name w:val="Footer"/>
-    <w:basedOn w:val="normal0"/>
+  <w:style w:type="paragraph" w:customStyle="1" w:styleId="Pieddepage1">
+    <w:name w:val="Pied de page1"/>
+    <w:basedOn w:val="Normal1"/>
     <w:link w:val="FooterChar"/>
     <w:uiPriority w:val="99"/>
     <w:unhideWhenUsed/>
@@ -2350,14 +3060,14 @@
   </w:style>
   <w:style w:type="character" w:customStyle="1" w:styleId="FooterChar">
     <w:name w:val="Footer Char"/>
-    <w:link w:val="Footer"/>
+    <w:link w:val="Pieddepage1"/>
     <w:uiPriority w:val="99"/>
     <w:rsid w:val="002C1692"/>
   </w:style>
-  <w:style w:type="paragraph" w:customStyle="1" w:styleId="Caption">
-    <w:name w:val="Caption"/>
-    <w:basedOn w:val="normal0"/>
-    <w:next w:val="normal0"/>
+  <w:style w:type="paragraph" w:customStyle="1" w:styleId="Lgende1">
+    <w:name w:val="Légende1"/>
+    <w:basedOn w:val="Normal1"/>
+    <w:next w:val="Normal1"/>
     <w:uiPriority w:val="35"/>
     <w:unhideWhenUsed/>
     <w:qFormat/>
@@ -2373,8 +3083,8 @@
       <w:szCs w:val="18"/>
     </w:rPr>
   </w:style>
-  <w:style w:type="paragraph" w:customStyle="1" w:styleId="Heading1">
-    <w:name w:val="Heading 1"/>
+  <w:style w:type="paragraph" w:customStyle="1" w:styleId="Titre11">
+    <w:name w:val="Titre 11"/>
     <w:basedOn w:val="Normal"/>
     <w:next w:val="Normal"/>
     <w:link w:val="Titre1Car"/>
@@ -2393,8 +3103,8 @@
       <w:szCs w:val="40"/>
     </w:rPr>
   </w:style>
-  <w:style w:type="paragraph" w:customStyle="1" w:styleId="Heading2">
-    <w:name w:val="Heading 2"/>
+  <w:style w:type="paragraph" w:customStyle="1" w:styleId="Titre21">
+    <w:name w:val="Titre 21"/>
     <w:basedOn w:val="Normal"/>
     <w:next w:val="Normal"/>
     <w:link w:val="Titre2Car"/>
@@ -2415,8 +3125,8 @@
       <w:szCs w:val="32"/>
     </w:rPr>
   </w:style>
-  <w:style w:type="paragraph" w:customStyle="1" w:styleId="Heading3">
-    <w:name w:val="Heading 3"/>
+  <w:style w:type="paragraph" w:customStyle="1" w:styleId="Titre31">
+    <w:name w:val="Titre 31"/>
     <w:basedOn w:val="Normal"/>
     <w:next w:val="Normal"/>
     <w:link w:val="Titre3Car"/>
@@ -2437,8 +3147,8 @@
       <w:szCs w:val="28"/>
     </w:rPr>
   </w:style>
-  <w:style w:type="paragraph" w:customStyle="1" w:styleId="Heading4">
-    <w:name w:val="Heading 4"/>
+  <w:style w:type="paragraph" w:customStyle="1" w:styleId="Titre41">
+    <w:name w:val="Titre 41"/>
     <w:basedOn w:val="Normal"/>
     <w:next w:val="Normal"/>
     <w:link w:val="Titre4Car"/>
@@ -2459,8 +3169,8 @@
       <w:color w:val="0F4761" w:themeColor="accent1" w:themeShade="BF"/>
     </w:rPr>
   </w:style>
-  <w:style w:type="paragraph" w:customStyle="1" w:styleId="Heading5">
-    <w:name w:val="Heading 5"/>
+  <w:style w:type="paragraph" w:customStyle="1" w:styleId="Titre51">
+    <w:name w:val="Titre 51"/>
     <w:basedOn w:val="Normal"/>
     <w:next w:val="Normal"/>
     <w:link w:val="Titre5Car"/>
@@ -2479,8 +3189,8 @@
       <w:color w:val="0F4761" w:themeColor="accent1" w:themeShade="BF"/>
     </w:rPr>
   </w:style>
-  <w:style w:type="paragraph" w:customStyle="1" w:styleId="Heading6">
-    <w:name w:val="Heading 6"/>
+  <w:style w:type="paragraph" w:customStyle="1" w:styleId="Titre61">
+    <w:name w:val="Titre 61"/>
     <w:basedOn w:val="Normal"/>
     <w:next w:val="Normal"/>
     <w:link w:val="Titre6Car"/>
@@ -2501,8 +3211,8 @@
       <w:color w:val="595959" w:themeColor="text1" w:themeTint="A6"/>
     </w:rPr>
   </w:style>
-  <w:style w:type="paragraph" w:customStyle="1" w:styleId="Heading7">
-    <w:name w:val="Heading 7"/>
+  <w:style w:type="paragraph" w:customStyle="1" w:styleId="Titre71">
+    <w:name w:val="Titre 71"/>
     <w:basedOn w:val="Normal"/>
     <w:next w:val="Normal"/>
     <w:link w:val="Titre7Car"/>
@@ -2521,8 +3231,8 @@
       <w:color w:val="595959" w:themeColor="text1" w:themeTint="A6"/>
     </w:rPr>
   </w:style>
-  <w:style w:type="paragraph" w:customStyle="1" w:styleId="Heading8">
-    <w:name w:val="Heading 8"/>
+  <w:style w:type="paragraph" w:customStyle="1" w:styleId="Titre81">
+    <w:name w:val="Titre 81"/>
     <w:basedOn w:val="Normal"/>
     <w:next w:val="Normal"/>
     <w:link w:val="Titre8Car"/>
@@ -2543,8 +3253,8 @@
       <w:color w:val="272727" w:themeColor="text1" w:themeTint="D8"/>
     </w:rPr>
   </w:style>
-  <w:style w:type="paragraph" w:customStyle="1" w:styleId="Heading9">
-    <w:name w:val="Heading 9"/>
+  <w:style w:type="paragraph" w:customStyle="1" w:styleId="Titre91">
+    <w:name w:val="Titre 91"/>
     <w:basedOn w:val="Normal"/>
     <w:next w:val="Normal"/>
     <w:link w:val="Titre9Car"/>
@@ -2566,7 +3276,7 @@
   <w:style w:type="character" w:customStyle="1" w:styleId="Titre1Car">
     <w:name w:val="Titre 1 Car"/>
     <w:basedOn w:val="Policepardfaut"/>
-    <w:link w:val="Heading1"/>
+    <w:link w:val="Titre11"/>
     <w:uiPriority w:val="9"/>
     <w:rsid w:val="002C1692"/>
     <w:rPr>
@@ -2579,7 +3289,7 @@
   <w:style w:type="character" w:customStyle="1" w:styleId="Titre2Car">
     <w:name w:val="Titre 2 Car"/>
     <w:basedOn w:val="Policepardfaut"/>
-    <w:link w:val="Heading2"/>
+    <w:link w:val="Titre21"/>
     <w:uiPriority w:val="9"/>
     <w:semiHidden/>
     <w:rsid w:val="002C1692"/>
@@ -2593,7 +3303,7 @@
   <w:style w:type="character" w:customStyle="1" w:styleId="Titre3Car">
     <w:name w:val="Titre 3 Car"/>
     <w:basedOn w:val="Policepardfaut"/>
-    <w:link w:val="Heading3"/>
+    <w:link w:val="Titre31"/>
     <w:uiPriority w:val="9"/>
     <w:semiHidden/>
     <w:rsid w:val="002C1692"/>
@@ -2607,7 +3317,7 @@
   <w:style w:type="character" w:customStyle="1" w:styleId="Titre4Car">
     <w:name w:val="Titre 4 Car"/>
     <w:basedOn w:val="Policepardfaut"/>
-    <w:link w:val="Heading4"/>
+    <w:link w:val="Titre41"/>
     <w:uiPriority w:val="9"/>
     <w:semiHidden/>
     <w:rsid w:val="002C1692"/>
@@ -2621,7 +3331,7 @@
   <w:style w:type="character" w:customStyle="1" w:styleId="Titre5Car">
     <w:name w:val="Titre 5 Car"/>
     <w:basedOn w:val="Policepardfaut"/>
-    <w:link w:val="Heading5"/>
+    <w:link w:val="Titre51"/>
     <w:uiPriority w:val="9"/>
     <w:semiHidden/>
     <w:rsid w:val="002C1692"/>
@@ -2633,7 +3343,7 @@
   <w:style w:type="character" w:customStyle="1" w:styleId="Titre6Car">
     <w:name w:val="Titre 6 Car"/>
     <w:basedOn w:val="Policepardfaut"/>
-    <w:link w:val="Heading6"/>
+    <w:link w:val="Titre61"/>
     <w:uiPriority w:val="9"/>
     <w:semiHidden/>
     <w:rsid w:val="002C1692"/>
@@ -2647,7 +3357,7 @@
   <w:style w:type="character" w:customStyle="1" w:styleId="Titre7Car">
     <w:name w:val="Titre 7 Car"/>
     <w:basedOn w:val="Policepardfaut"/>
-    <w:link w:val="Heading7"/>
+    <w:link w:val="Titre71"/>
     <w:uiPriority w:val="9"/>
     <w:semiHidden/>
     <w:rsid w:val="002C1692"/>
@@ -2659,7 +3369,7 @@
   <w:style w:type="character" w:customStyle="1" w:styleId="Titre8Car">
     <w:name w:val="Titre 8 Car"/>
     <w:basedOn w:val="Policepardfaut"/>
-    <w:link w:val="Heading8"/>
+    <w:link w:val="Titre81"/>
     <w:uiPriority w:val="9"/>
     <w:semiHidden/>
     <w:rsid w:val="002C1692"/>
@@ -2673,7 +3383,7 @@
   <w:style w:type="character" w:customStyle="1" w:styleId="Titre9Car">
     <w:name w:val="Titre 9 Car"/>
     <w:basedOn w:val="Policepardfaut"/>
-    <w:link w:val="Heading9"/>
+    <w:link w:val="Titre91"/>
     <w:uiPriority w:val="9"/>
     <w:semiHidden/>
     <w:rsid w:val="002C1692"/>
@@ -2762,7 +3472,7 @@
       <w:contextualSpacing/>
     </w:pPr>
   </w:style>
-  <w:style w:type="character" w:styleId="Emphaseintense">
+  <w:style w:type="character" w:styleId="Accentuationintense">
     <w:name w:val="Intense Emphasis"/>
     <w:basedOn w:val="Policepardfaut"/>
     <w:uiPriority w:val="21"/>
@@ -2834,8 +3544,8 @@
       <w:u w:val="single"/>
     </w:rPr>
   </w:style>
-  <w:style w:type="character" w:customStyle="1" w:styleId="UnresolvedMention">
-    <w:name w:val="Unresolved Mention"/>
+  <w:style w:type="character" w:customStyle="1" w:styleId="Mentionnonrsolue1">
+    <w:name w:val="Mention non résolue1"/>
     <w:basedOn w:val="Policepardfaut"/>
     <w:uiPriority w:val="99"/>
     <w:semiHidden/>
@@ -2875,6 +3585,28 @@
       <w:sz w:val="16"/>
       <w:szCs w:val="16"/>
     </w:rPr>
+  </w:style>
+  <w:style w:type="paragraph" w:styleId="Pieddepage">
+    <w:name w:val="footer"/>
+    <w:basedOn w:val="Normal"/>
+    <w:link w:val="PieddepageCar"/>
+    <w:uiPriority w:val="99"/>
+    <w:unhideWhenUsed/>
+    <w:rsid w:val="00C208D8"/>
+    <w:pPr>
+      <w:tabs>
+        <w:tab w:val="center" w:pos="4536"/>
+        <w:tab w:val="right" w:pos="9072"/>
+      </w:tabs>
+      <w:spacing w:after="0" w:line="240" w:lineRule="auto"/>
+    </w:pPr>
+  </w:style>
+  <w:style w:type="character" w:customStyle="1" w:styleId="PieddepageCar">
+    <w:name w:val="Pied de page Car"/>
+    <w:basedOn w:val="Policepardfaut"/>
+    <w:link w:val="Pieddepage"/>
+    <w:uiPriority w:val="99"/>
+    <w:rsid w:val="00C208D8"/>
   </w:style>
 </w:styles>
 </file>

</xml_diff>